<commit_message>
used src files other than those in the shared solutions and this addressed the nan loss issue; re-generated the performance figures for harry potter training; addressed the bug in beam search score computation; updated the report with additional information on performance for the new corpse
</commit_message>
<xml_diff>
--- a/homework2_python.docx
+++ b/homework2_python.docx
@@ -75,9 +75,9 @@
           <w:szCs w:val="22"/>
         </w:rPr>
         <w:drawing>
-          <wp:inline distT="0" distB="0" distL="0" distR="0" wp14:anchorId="7A9A16C0" wp14:editId="0467C30F">
-            <wp:extent cx="5943600" cy="3076575"/>
-            <wp:effectExtent l="0" t="0" r="2540" b="4445"/>
+          <wp:inline distT="0" distB="0" distL="0" distR="0" wp14:anchorId="73F54DB7" wp14:editId="1EC68258">
+            <wp:extent cx="5943600" cy="3060624"/>
+            <wp:effectExtent l="0" t="0" r="0" b="635"/>
             <wp:docPr id="1" name="Picture 1"/>
             <wp:cNvGraphicFramePr>
               <a:graphicFrameLocks xmlns:a="http://schemas.openxmlformats.org/drawingml/2006/main" noChangeAspect="1"/>
@@ -104,7 +104,7 @@
                   <pic:spPr>
                     <a:xfrm>
                       <a:off x="0" y="0"/>
-                      <a:ext cx="5943600" cy="3076575"/>
+                      <a:ext cx="5943600" cy="3060624"/>
                     </a:xfrm>
                     <a:prstGeom prst="rect">
                       <a:avLst/>
@@ -134,9 +134,9 @@
           <w:szCs w:val="22"/>
         </w:rPr>
         <w:drawing>
-          <wp:inline distT="0" distB="0" distL="0" distR="0">
-            <wp:extent cx="5943600" cy="3084195"/>
-            <wp:effectExtent l="0" t="0" r="0" b="1905"/>
+          <wp:inline distT="0" distB="0" distL="0" distR="0" wp14:anchorId="103CC8BD" wp14:editId="02B0F137">
+            <wp:extent cx="5943340" cy="3084195"/>
+            <wp:effectExtent l="0" t="0" r="635" b="1905"/>
             <wp:docPr id="2" name="Picture 2"/>
             <wp:cNvGraphicFramePr>
               <a:graphicFrameLocks xmlns:a="http://schemas.openxmlformats.org/drawingml/2006/main" noChangeAspect="1"/>
@@ -163,7 +163,7 @@
                   <pic:spPr>
                     <a:xfrm>
                       <a:off x="0" y="0"/>
-                      <a:ext cx="5943600" cy="3084195"/>
+                      <a:ext cx="5943340" cy="3084195"/>
                     </a:xfrm>
                     <a:prstGeom prst="rect">
                       <a:avLst/>
@@ -202,9 +202,9 @@
         </w:rPr>
         <w:lastRenderedPageBreak/>
         <w:drawing>
-          <wp:inline distT="0" distB="0" distL="0" distR="0">
-            <wp:extent cx="5943600" cy="3060700"/>
-            <wp:effectExtent l="0" t="0" r="0" b="0"/>
+          <wp:inline distT="0" distB="0" distL="0" distR="0" wp14:anchorId="6A044671" wp14:editId="173B9CC0">
+            <wp:extent cx="5943600" cy="3060624"/>
+            <wp:effectExtent l="0" t="0" r="0" b="635"/>
             <wp:docPr id="4" name="Picture 4"/>
             <wp:cNvGraphicFramePr>
               <a:graphicFrameLocks xmlns:a="http://schemas.openxmlformats.org/drawingml/2006/main" noChangeAspect="1"/>
@@ -231,7 +231,7 @@
                   <pic:spPr>
                     <a:xfrm>
                       <a:off x="0" y="0"/>
-                      <a:ext cx="5943600" cy="3060700"/>
+                      <a:ext cx="5943600" cy="3060624"/>
                     </a:xfrm>
                     <a:prstGeom prst="rect">
                       <a:avLst/>
@@ -269,9 +269,9 @@
           <w:szCs w:val="22"/>
         </w:rPr>
         <w:drawing>
-          <wp:inline distT="0" distB="0" distL="0" distR="0">
-            <wp:extent cx="5943600" cy="3060700"/>
-            <wp:effectExtent l="0" t="0" r="0" b="0"/>
+          <wp:inline distT="0" distB="0" distL="0" distR="0" wp14:anchorId="02575C5F" wp14:editId="13194DB2">
+            <wp:extent cx="5913292" cy="3060700"/>
+            <wp:effectExtent l="0" t="0" r="5080" b="0"/>
             <wp:docPr id="5" name="Picture 5"/>
             <wp:cNvGraphicFramePr>
               <a:graphicFrameLocks xmlns:a="http://schemas.openxmlformats.org/drawingml/2006/main" noChangeAspect="1"/>
@@ -298,7 +298,7 @@
                   <pic:spPr>
                     <a:xfrm>
                       <a:off x="0" y="0"/>
-                      <a:ext cx="5943600" cy="3060700"/>
+                      <a:ext cx="5913292" cy="3060700"/>
                     </a:xfrm>
                     <a:prstGeom prst="rect">
                       <a:avLst/>
@@ -337,9 +337,9 @@
         </w:rPr>
         <w:lastRenderedPageBreak/>
         <w:drawing>
-          <wp:inline distT="0" distB="0" distL="0" distR="0">
-            <wp:extent cx="5943600" cy="3084195"/>
-            <wp:effectExtent l="0" t="0" r="0" b="1905"/>
+          <wp:inline distT="0" distB="0" distL="0" distR="0" wp14:anchorId="6CBC6D4C" wp14:editId="68962E6B">
+            <wp:extent cx="5943340" cy="3084195"/>
+            <wp:effectExtent l="0" t="0" r="635" b="1905"/>
             <wp:docPr id="6" name="Picture 6"/>
             <wp:cNvGraphicFramePr>
               <a:graphicFrameLocks xmlns:a="http://schemas.openxmlformats.org/drawingml/2006/main" noChangeAspect="1"/>
@@ -366,7 +366,7 @@
                   <pic:spPr>
                     <a:xfrm>
                       <a:off x="0" y="0"/>
-                      <a:ext cx="5943600" cy="3084195"/>
+                      <a:ext cx="5943340" cy="3084195"/>
                     </a:xfrm>
                     <a:prstGeom prst="rect">
                       <a:avLst/>
@@ -415,15 +415,39 @@
           <w:sz w:val="22"/>
           <w:szCs w:val="22"/>
         </w:rPr>
-        <w:t>60%</w:t>
-      </w:r>
-      <w:r>
-        <w:rPr>
-          <w:rFonts w:ascii="Times New Roman" w:hAnsi="Times New Roman" w:cs="Times New Roman"/>
-          <w:sz w:val="22"/>
-          <w:szCs w:val="22"/>
-        </w:rPr>
-        <w:t>, Perplexity = 3.75</w:t>
+        <w:t>60</w:t>
+      </w:r>
+      <w:r>
+        <w:rPr>
+          <w:rFonts w:ascii="Times New Roman" w:hAnsi="Times New Roman" w:cs="Times New Roman"/>
+          <w:sz w:val="22"/>
+          <w:szCs w:val="22"/>
+        </w:rPr>
+        <w:t>.1</w:t>
+      </w:r>
+      <w:r>
+        <w:rPr>
+          <w:rFonts w:ascii="Times New Roman" w:hAnsi="Times New Roman" w:cs="Times New Roman"/>
+          <w:sz w:val="22"/>
+          <w:szCs w:val="22"/>
+        </w:rPr>
+        <w:t>%</w:t>
+      </w:r>
+      <w:r>
+        <w:rPr>
+          <w:rFonts w:ascii="Times New Roman" w:hAnsi="Times New Roman" w:cs="Times New Roman"/>
+          <w:sz w:val="22"/>
+          <w:szCs w:val="22"/>
+        </w:rPr>
+        <w:t>, Perplexity = 3.7</w:t>
+      </w:r>
+      <w:r>
+        <w:rPr>
+          <w:rFonts w:ascii="Times New Roman" w:hAnsi="Times New Roman" w:cs="Times New Roman"/>
+          <w:sz w:val="22"/>
+          <w:szCs w:val="22"/>
+        </w:rPr>
+        <w:t>3</w:t>
       </w:r>
     </w:p>
     <w:p>
@@ -723,6 +747,8 @@
       <w:r>
         <w:rPr>
           <w:rFonts w:ascii="Times New Roman" w:hAnsi="Times New Roman" w:cs="Times New Roman"/>
+          <w:i/>
+          <w:iCs/>
           <w:sz w:val="22"/>
           <w:szCs w:val="22"/>
         </w:rPr>
@@ -741,6 +767,8 @@
       <w:r>
         <w:rPr>
           <w:rFonts w:ascii="Times New Roman" w:hAnsi="Times New Roman" w:cs="Times New Roman"/>
+          <w:i/>
+          <w:iCs/>
           <w:sz w:val="22"/>
           <w:szCs w:val="22"/>
         </w:rPr>
@@ -780,15 +808,15 @@
           <w:sz w:val="22"/>
           <w:szCs w:val="22"/>
         </w:rPr>
-        <w:t>the two</w:t>
-      </w:r>
-      <w:r>
-        <w:rPr>
-          <w:rFonts w:ascii="Times New Roman" w:hAnsi="Times New Roman" w:cs="Times New Roman"/>
-          <w:sz w:val="22"/>
-          <w:szCs w:val="22"/>
-        </w:rPr>
-        <w:t xml:space="preserve"> sampling methods have got into predicting the same sequence of words (to be able to) </w:t>
+        <w:t xml:space="preserve">max and sample </w:t>
+      </w:r>
+      <w:r>
+        <w:rPr>
+          <w:rFonts w:ascii="Times New Roman" w:hAnsi="Times New Roman" w:cs="Times New Roman"/>
+          <w:sz w:val="22"/>
+          <w:szCs w:val="22"/>
+        </w:rPr>
+        <w:t xml:space="preserve">methods have got into predicting the same sequence of words (to be able to) </w:t>
       </w:r>
       <w:r>
         <w:rPr>
@@ -823,71 +851,1387 @@
           <w:sz w:val="22"/>
           <w:szCs w:val="22"/>
         </w:rPr>
-        <w:t>Another interest observation is the typos in the beams.</w:t>
+        <w:t>Another interest</w:t>
+      </w:r>
+      <w:r>
+        <w:rPr>
+          <w:rFonts w:ascii="Times New Roman" w:hAnsi="Times New Roman" w:cs="Times New Roman"/>
+          <w:sz w:val="22"/>
+          <w:szCs w:val="22"/>
+        </w:rPr>
+        <w:t>ing</w:t>
+      </w:r>
+      <w:r>
+        <w:rPr>
+          <w:rFonts w:ascii="Times New Roman" w:hAnsi="Times New Roman" w:cs="Times New Roman"/>
+          <w:sz w:val="22"/>
+          <w:szCs w:val="22"/>
+        </w:rPr>
+        <w:t xml:space="preserve"> observation is the </w:t>
+      </w:r>
+      <w:r>
+        <w:rPr>
+          <w:rFonts w:ascii="Times New Roman" w:hAnsi="Times New Roman" w:cs="Times New Roman"/>
+          <w:sz w:val="22"/>
+          <w:szCs w:val="22"/>
+        </w:rPr>
+        <w:t>higher perplexity</w:t>
+      </w:r>
+      <w:r>
+        <w:rPr>
+          <w:rFonts w:ascii="Times New Roman" w:hAnsi="Times New Roman" w:cs="Times New Roman"/>
+          <w:sz w:val="22"/>
+          <w:szCs w:val="22"/>
+        </w:rPr>
+        <w:t xml:space="preserve"> in the beam</w:t>
+      </w:r>
+      <w:r>
+        <w:rPr>
+          <w:rFonts w:ascii="Times New Roman" w:hAnsi="Times New Roman" w:cs="Times New Roman"/>
+          <w:sz w:val="22"/>
+          <w:szCs w:val="22"/>
+        </w:rPr>
+        <w:t xml:space="preserve"> results (italicized)</w:t>
+      </w:r>
+      <w:r>
+        <w:rPr>
+          <w:rFonts w:ascii="Times New Roman" w:hAnsi="Times New Roman" w:cs="Times New Roman"/>
+          <w:sz w:val="22"/>
+          <w:szCs w:val="22"/>
+        </w:rPr>
+        <w:t>.</w:t>
+      </w:r>
+    </w:p>
+    <w:p>
+      <w:pPr>
+        <w:pStyle w:val="Heading1"/>
+        <w:rPr>
+          <w:rFonts w:ascii="Times New Roman" w:hAnsi="Times New Roman" w:cs="Times New Roman"/>
+        </w:rPr>
+      </w:pPr>
+      <w:r>
+        <w:rPr>
+          <w:rFonts w:ascii="Times New Roman" w:hAnsi="Times New Roman" w:cs="Times New Roman"/>
+        </w:rPr>
+        <w:t>Comparison of Sampling Methods</w:t>
+      </w:r>
+    </w:p>
+    <w:p>
+      <w:pPr>
+        <w:rPr>
+          <w:rFonts w:ascii="Times New Roman" w:hAnsi="Times New Roman" w:cs="Times New Roman"/>
+          <w:sz w:val="22"/>
+          <w:szCs w:val="22"/>
+        </w:rPr>
+      </w:pPr>
+      <w:r>
+        <w:rPr>
+          <w:rFonts w:ascii="Times New Roman" w:hAnsi="Times New Roman" w:cs="Times New Roman"/>
+          <w:sz w:val="22"/>
+          <w:szCs w:val="22"/>
+        </w:rPr>
+        <w:t xml:space="preserve">It seems that </w:t>
+      </w:r>
+      <w:r>
+        <w:rPr>
+          <w:rFonts w:ascii="Times New Roman" w:hAnsi="Times New Roman" w:cs="Times New Roman"/>
+          <w:sz w:val="22"/>
+          <w:szCs w:val="22"/>
+        </w:rPr>
+        <w:t>sample method generates the most reasonable sentences, which counters my expectation. I was expecting beam search to work better. It essentially obtains multiple samples in each step and explore</w:t>
+      </w:r>
+      <w:r>
+        <w:rPr>
+          <w:rFonts w:ascii="Times New Roman" w:hAnsi="Times New Roman" w:cs="Times New Roman"/>
+          <w:sz w:val="22"/>
+          <w:szCs w:val="22"/>
+        </w:rPr>
+        <w:t>s</w:t>
+      </w:r>
+      <w:r>
+        <w:rPr>
+          <w:rFonts w:ascii="Times New Roman" w:hAnsi="Times New Roman" w:cs="Times New Roman"/>
+          <w:sz w:val="22"/>
+          <w:szCs w:val="22"/>
+        </w:rPr>
+        <w:t xml:space="preserve"> each further</w:t>
+      </w:r>
+      <w:r>
+        <w:rPr>
+          <w:rFonts w:ascii="Times New Roman" w:hAnsi="Times New Roman" w:cs="Times New Roman"/>
+          <w:sz w:val="22"/>
+          <w:szCs w:val="22"/>
+        </w:rPr>
+        <w:t xml:space="preserve"> for several steps</w:t>
+      </w:r>
+      <w:r>
+        <w:rPr>
+          <w:rFonts w:ascii="Times New Roman" w:hAnsi="Times New Roman" w:cs="Times New Roman"/>
+          <w:sz w:val="22"/>
+          <w:szCs w:val="22"/>
+        </w:rPr>
+        <w:t xml:space="preserve">. It thus explores the space more. With a larger BEAM_WIDTH, the advantage can become apparent but that comes at the cost of longer sampling; I could not test with any BEAM_WIDTH &gt; 15 as </w:t>
+      </w:r>
+      <w:proofErr w:type="spellStart"/>
+      <w:r>
+        <w:rPr>
+          <w:rFonts w:ascii="Times New Roman" w:hAnsi="Times New Roman" w:cs="Times New Roman"/>
+          <w:sz w:val="22"/>
+          <w:szCs w:val="22"/>
+        </w:rPr>
+        <w:t>colab</w:t>
+      </w:r>
+      <w:proofErr w:type="spellEnd"/>
+      <w:r>
+        <w:rPr>
+          <w:rFonts w:ascii="Times New Roman" w:hAnsi="Times New Roman" w:cs="Times New Roman"/>
+          <w:sz w:val="22"/>
+          <w:szCs w:val="22"/>
+        </w:rPr>
+        <w:t xml:space="preserve"> kept disconnecting.</w:t>
+      </w:r>
+    </w:p>
+    <w:p>
+      <w:pPr>
+        <w:pStyle w:val="Heading1"/>
+        <w:rPr>
+          <w:rFonts w:ascii="Times New Roman" w:hAnsi="Times New Roman" w:cs="Times New Roman"/>
+        </w:rPr>
+      </w:pPr>
+      <w:r>
+        <w:rPr>
+          <w:rFonts w:ascii="Times New Roman" w:hAnsi="Times New Roman" w:cs="Times New Roman"/>
+        </w:rPr>
+        <w:lastRenderedPageBreak/>
+        <w:t>Comparison of Temperature Values</w:t>
+      </w:r>
+    </w:p>
+    <w:p>
+      <w:pPr>
+        <w:spacing w:after="120"/>
+        <w:rPr>
+          <w:rFonts w:ascii="Times New Roman" w:hAnsi="Times New Roman" w:cs="Times New Roman"/>
+          <w:sz w:val="22"/>
+          <w:szCs w:val="22"/>
+        </w:rPr>
+      </w:pPr>
+      <w:r>
+        <w:rPr>
+          <w:rFonts w:ascii="Times New Roman" w:hAnsi="Times New Roman" w:cs="Times New Roman"/>
+          <w:sz w:val="22"/>
+          <w:szCs w:val="22"/>
+        </w:rPr>
+        <w:t>Sample output</w:t>
+      </w:r>
+      <w:r>
+        <w:rPr>
+          <w:rFonts w:ascii="Times New Roman" w:hAnsi="Times New Roman" w:cs="Times New Roman"/>
+          <w:sz w:val="22"/>
+          <w:szCs w:val="22"/>
+        </w:rPr>
+        <w:t xml:space="preserve"> (interesting parts highlighted)</w:t>
+      </w:r>
+      <w:r>
+        <w:rPr>
+          <w:rFonts w:ascii="Times New Roman" w:hAnsi="Times New Roman" w:cs="Times New Roman"/>
+          <w:sz w:val="22"/>
+          <w:szCs w:val="22"/>
+        </w:rPr>
+        <w:t>:</w:t>
+      </w:r>
+    </w:p>
+    <w:p>
+      <w:pPr>
+        <w:pStyle w:val="ListParagraph"/>
+        <w:numPr>
+          <w:ilvl w:val="0"/>
+          <w:numId w:val="2"/>
+        </w:numPr>
+        <w:rPr>
+          <w:rFonts w:ascii="Times New Roman" w:hAnsi="Times New Roman" w:cs="Times New Roman"/>
+          <w:sz w:val="22"/>
+          <w:szCs w:val="22"/>
+        </w:rPr>
+      </w:pPr>
+      <w:r>
+        <w:rPr>
+          <w:rFonts w:ascii="Times New Roman" w:hAnsi="Times New Roman" w:cs="Times New Roman"/>
+          <w:sz w:val="22"/>
+          <w:szCs w:val="22"/>
+        </w:rPr>
+        <w:t>generated with sample (temperature = 0.5)</w:t>
+      </w:r>
+      <w:r>
+        <w:rPr>
+          <w:rFonts w:ascii="Times New Roman" w:hAnsi="Times New Roman" w:cs="Times New Roman"/>
+          <w:sz w:val="22"/>
+          <w:szCs w:val="22"/>
+        </w:rPr>
+        <w:t xml:space="preserve"> </w:t>
+      </w:r>
+      <w:r>
+        <w:rPr>
+          <w:rFonts w:ascii="Times New Roman" w:hAnsi="Times New Roman" w:cs="Times New Roman"/>
+          <w:sz w:val="22"/>
+          <w:szCs w:val="22"/>
+        </w:rPr>
+        <w:sym w:font="Wingdings" w:char="F0E0"/>
+      </w:r>
+      <w:r>
+        <w:rPr>
+          <w:rFonts w:ascii="Times New Roman" w:hAnsi="Times New Roman" w:cs="Times New Roman"/>
+          <w:sz w:val="22"/>
+          <w:szCs w:val="22"/>
+        </w:rPr>
+        <w:t xml:space="preserve"> </w:t>
+      </w:r>
+      <w:r>
+        <w:rPr>
+          <w:rFonts w:ascii="Times New Roman" w:hAnsi="Times New Roman" w:cs="Times New Roman"/>
+          <w:sz w:val="22"/>
+          <w:szCs w:val="22"/>
+        </w:rPr>
+        <w:t xml:space="preserve">Harry Potter and </w:t>
+      </w:r>
+      <w:r>
+        <w:rPr>
+          <w:rFonts w:ascii="Times New Roman" w:hAnsi="Times New Roman" w:cs="Times New Roman"/>
+          <w:sz w:val="22"/>
+          <w:szCs w:val="22"/>
+          <w:u w:val="single"/>
+        </w:rPr>
+        <w:t xml:space="preserve">the room was a </w:t>
+      </w:r>
+      <w:proofErr w:type="spellStart"/>
+      <w:r>
+        <w:rPr>
+          <w:rFonts w:ascii="Times New Roman" w:hAnsi="Times New Roman" w:cs="Times New Roman"/>
+          <w:sz w:val="22"/>
+          <w:szCs w:val="22"/>
+          <w:u w:val="single"/>
+        </w:rPr>
+        <w:t>self sign</w:t>
+      </w:r>
+      <w:proofErr w:type="spellEnd"/>
+      <w:r>
+        <w:rPr>
+          <w:rFonts w:ascii="Times New Roman" w:hAnsi="Times New Roman" w:cs="Times New Roman"/>
+          <w:sz w:val="22"/>
+          <w:szCs w:val="22"/>
+          <w:u w:val="single"/>
+        </w:rPr>
+        <w:t xml:space="preserve"> of watch</w:t>
+      </w:r>
+      <w:r>
+        <w:rPr>
+          <w:rFonts w:ascii="Times New Roman" w:hAnsi="Times New Roman" w:cs="Times New Roman"/>
+          <w:sz w:val="22"/>
+          <w:szCs w:val="22"/>
+        </w:rPr>
+        <w:t xml:space="preserve"> and the fire of the hall was wandering the expression of him and staring at the back of the boy had been purpled out of the portrait of the corridors and said, "Harry </w:t>
+      </w:r>
+      <w:proofErr w:type="spellStart"/>
+      <w:r>
+        <w:rPr>
+          <w:rFonts w:ascii="Times New Roman" w:hAnsi="Times New Roman" w:cs="Times New Roman"/>
+          <w:sz w:val="22"/>
+          <w:szCs w:val="22"/>
+        </w:rPr>
+        <w:t>wo</w:t>
+      </w:r>
+      <w:r>
+        <w:rPr>
+          <w:rFonts w:ascii="Times New Roman" w:hAnsi="Times New Roman" w:cs="Times New Roman"/>
+          <w:sz w:val="22"/>
+          <w:szCs w:val="22"/>
+        </w:rPr>
+        <w:t>beam</w:t>
+      </w:r>
+      <w:proofErr w:type="spellEnd"/>
+    </w:p>
+    <w:p>
+      <w:pPr>
+        <w:pStyle w:val="ListParagraph"/>
+        <w:numPr>
+          <w:ilvl w:val="0"/>
+          <w:numId w:val="2"/>
+        </w:numPr>
+        <w:rPr>
+          <w:rFonts w:ascii="Times New Roman" w:hAnsi="Times New Roman" w:cs="Times New Roman"/>
+          <w:sz w:val="22"/>
+          <w:szCs w:val="22"/>
+        </w:rPr>
+      </w:pPr>
+      <w:r>
+        <w:rPr>
+          <w:rFonts w:ascii="Times New Roman" w:hAnsi="Times New Roman" w:cs="Times New Roman"/>
+          <w:sz w:val="22"/>
+          <w:szCs w:val="22"/>
+        </w:rPr>
+        <w:t>generated with beam (temperature = 0.5, beam width = 5)</w:t>
+      </w:r>
+      <w:r>
+        <w:rPr>
+          <w:rFonts w:ascii="Times New Roman" w:hAnsi="Times New Roman" w:cs="Times New Roman"/>
+          <w:sz w:val="22"/>
+          <w:szCs w:val="22"/>
+        </w:rPr>
+        <w:t xml:space="preserve"> </w:t>
+      </w:r>
+      <w:r>
+        <w:rPr>
+          <w:rFonts w:ascii="Times New Roman" w:hAnsi="Times New Roman" w:cs="Times New Roman"/>
+          <w:sz w:val="22"/>
+          <w:szCs w:val="22"/>
+        </w:rPr>
+        <w:sym w:font="Wingdings" w:char="F0E0"/>
+      </w:r>
+      <w:r>
+        <w:rPr>
+          <w:rFonts w:ascii="Times New Roman" w:hAnsi="Times New Roman" w:cs="Times New Roman"/>
+          <w:sz w:val="22"/>
+          <w:szCs w:val="22"/>
+        </w:rPr>
+        <w:t xml:space="preserve"> </w:t>
+      </w:r>
+      <w:r>
+        <w:rPr>
+          <w:rFonts w:ascii="Times New Roman" w:hAnsi="Times New Roman" w:cs="Times New Roman"/>
+          <w:sz w:val="22"/>
+          <w:szCs w:val="22"/>
+        </w:rPr>
+        <w:t xml:space="preserve">Harry Potter and the wad been </w:t>
+      </w:r>
+      <w:proofErr w:type="spellStart"/>
+      <w:r>
+        <w:rPr>
+          <w:rFonts w:ascii="Times New Roman" w:hAnsi="Times New Roman" w:cs="Times New Roman"/>
+          <w:i/>
+          <w:iCs/>
+          <w:sz w:val="22"/>
+          <w:szCs w:val="22"/>
+        </w:rPr>
+        <w:t>slleady</w:t>
+      </w:r>
+      <w:proofErr w:type="spellEnd"/>
+      <w:r>
+        <w:rPr>
+          <w:rFonts w:ascii="Times New Roman" w:hAnsi="Times New Roman" w:cs="Times New Roman"/>
+          <w:sz w:val="22"/>
+          <w:szCs w:val="22"/>
+        </w:rPr>
+        <w:t xml:space="preserve"> to be </w:t>
+      </w:r>
+      <w:proofErr w:type="spellStart"/>
+      <w:r>
+        <w:rPr>
+          <w:rFonts w:ascii="Times New Roman" w:hAnsi="Times New Roman" w:cs="Times New Roman"/>
+          <w:i/>
+          <w:iCs/>
+          <w:sz w:val="22"/>
+          <w:szCs w:val="22"/>
+        </w:rPr>
+        <w:t>shet</w:t>
+      </w:r>
+      <w:proofErr w:type="spellEnd"/>
+      <w:r>
+        <w:rPr>
+          <w:rFonts w:ascii="Times New Roman" w:hAnsi="Times New Roman" w:cs="Times New Roman"/>
+          <w:sz w:val="22"/>
+          <w:szCs w:val="22"/>
+        </w:rPr>
+        <w:t xml:space="preserve"> </w:t>
+      </w:r>
+      <w:proofErr w:type="spellStart"/>
+      <w:r>
+        <w:rPr>
+          <w:rFonts w:ascii="Times New Roman" w:hAnsi="Times New Roman" w:cs="Times New Roman"/>
+          <w:i/>
+          <w:iCs/>
+          <w:sz w:val="22"/>
+          <w:szCs w:val="22"/>
+        </w:rPr>
+        <w:t>te</w:t>
+      </w:r>
+      <w:proofErr w:type="spellEnd"/>
+      <w:r>
+        <w:rPr>
+          <w:rFonts w:ascii="Times New Roman" w:hAnsi="Times New Roman" w:cs="Times New Roman"/>
+          <w:sz w:val="22"/>
+          <w:szCs w:val="22"/>
+        </w:rPr>
+        <w:t xml:space="preserve"> wad been </w:t>
+      </w:r>
+      <w:proofErr w:type="spellStart"/>
+      <w:r>
+        <w:rPr>
+          <w:rFonts w:ascii="Times New Roman" w:hAnsi="Times New Roman" w:cs="Times New Roman"/>
+          <w:i/>
+          <w:iCs/>
+          <w:sz w:val="22"/>
+          <w:szCs w:val="22"/>
+        </w:rPr>
+        <w:t>sotting</w:t>
+      </w:r>
+      <w:proofErr w:type="spellEnd"/>
+      <w:r>
+        <w:rPr>
+          <w:rFonts w:ascii="Times New Roman" w:hAnsi="Times New Roman" w:cs="Times New Roman"/>
+          <w:sz w:val="22"/>
+          <w:szCs w:val="22"/>
+        </w:rPr>
+        <w:t xml:space="preserve"> </w:t>
+      </w:r>
+      <w:proofErr w:type="spellStart"/>
+      <w:r>
+        <w:rPr>
+          <w:rFonts w:ascii="Times New Roman" w:hAnsi="Times New Roman" w:cs="Times New Roman"/>
+          <w:i/>
+          <w:iCs/>
+          <w:sz w:val="22"/>
+          <w:szCs w:val="22"/>
+        </w:rPr>
+        <w:t>tp</w:t>
+      </w:r>
+      <w:proofErr w:type="spellEnd"/>
+      <w:r>
+        <w:rPr>
+          <w:rFonts w:ascii="Times New Roman" w:hAnsi="Times New Roman" w:cs="Times New Roman"/>
+          <w:sz w:val="22"/>
+          <w:szCs w:val="22"/>
+        </w:rPr>
+        <w:t xml:space="preserve"> </w:t>
+      </w:r>
+      <w:proofErr w:type="spellStart"/>
+      <w:r>
+        <w:rPr>
+          <w:rFonts w:ascii="Times New Roman" w:hAnsi="Times New Roman" w:cs="Times New Roman"/>
+          <w:i/>
+          <w:iCs/>
+          <w:sz w:val="22"/>
+          <w:szCs w:val="22"/>
+        </w:rPr>
+        <w:t>ao</w:t>
+      </w:r>
+      <w:proofErr w:type="spellEnd"/>
+      <w:r>
+        <w:rPr>
+          <w:rFonts w:ascii="Times New Roman" w:hAnsi="Times New Roman" w:cs="Times New Roman"/>
+          <w:sz w:val="22"/>
+          <w:szCs w:val="22"/>
+        </w:rPr>
+        <w:t xml:space="preserve"> the </w:t>
+      </w:r>
+      <w:proofErr w:type="spellStart"/>
+      <w:r>
+        <w:rPr>
+          <w:rFonts w:ascii="Times New Roman" w:hAnsi="Times New Roman" w:cs="Times New Roman"/>
+          <w:i/>
+          <w:iCs/>
+          <w:sz w:val="22"/>
+          <w:szCs w:val="22"/>
+        </w:rPr>
+        <w:t>snpression</w:t>
+      </w:r>
+      <w:proofErr w:type="spellEnd"/>
+      <w:r>
+        <w:rPr>
+          <w:rFonts w:ascii="Times New Roman" w:hAnsi="Times New Roman" w:cs="Times New Roman"/>
+          <w:sz w:val="22"/>
+          <w:szCs w:val="22"/>
+        </w:rPr>
+        <w:t xml:space="preserve"> of the </w:t>
+      </w:r>
+      <w:proofErr w:type="gramStart"/>
+      <w:r>
+        <w:rPr>
+          <w:rFonts w:ascii="Times New Roman" w:hAnsi="Times New Roman" w:cs="Times New Roman"/>
+          <w:sz w:val="22"/>
+          <w:szCs w:val="22"/>
+        </w:rPr>
+        <w:t>sir  "</w:t>
+      </w:r>
+      <w:proofErr w:type="gramEnd"/>
+      <w:r>
+        <w:rPr>
+          <w:rFonts w:ascii="Times New Roman" w:hAnsi="Times New Roman" w:cs="Times New Roman"/>
+          <w:sz w:val="22"/>
+          <w:szCs w:val="22"/>
+        </w:rPr>
+        <w:t xml:space="preserve">he e was a lost </w:t>
+      </w:r>
+      <w:proofErr w:type="spellStart"/>
+      <w:r>
+        <w:rPr>
+          <w:rFonts w:ascii="Times New Roman" w:hAnsi="Times New Roman" w:cs="Times New Roman"/>
+          <w:i/>
+          <w:iCs/>
+          <w:sz w:val="22"/>
+          <w:szCs w:val="22"/>
+        </w:rPr>
+        <w:t>aeck</w:t>
+      </w:r>
+      <w:proofErr w:type="spellEnd"/>
+      <w:r>
+        <w:rPr>
+          <w:rFonts w:ascii="Times New Roman" w:hAnsi="Times New Roman" w:cs="Times New Roman"/>
+          <w:i/>
+          <w:iCs/>
+          <w:sz w:val="22"/>
+          <w:szCs w:val="22"/>
+        </w:rPr>
+        <w:t xml:space="preserve"> </w:t>
+      </w:r>
+      <w:proofErr w:type="spellStart"/>
+      <w:r>
+        <w:rPr>
+          <w:rFonts w:ascii="Times New Roman" w:hAnsi="Times New Roman" w:cs="Times New Roman"/>
+          <w:i/>
+          <w:iCs/>
+          <w:sz w:val="22"/>
+          <w:szCs w:val="22"/>
+        </w:rPr>
+        <w:t>oo</w:t>
+      </w:r>
+      <w:proofErr w:type="spellEnd"/>
+      <w:r>
+        <w:rPr>
+          <w:rFonts w:ascii="Times New Roman" w:hAnsi="Times New Roman" w:cs="Times New Roman"/>
+          <w:i/>
+          <w:iCs/>
+          <w:sz w:val="22"/>
+          <w:szCs w:val="22"/>
+        </w:rPr>
+        <w:t xml:space="preserve"> </w:t>
+      </w:r>
+      <w:r>
+        <w:rPr>
+          <w:rFonts w:ascii="Times New Roman" w:hAnsi="Times New Roman" w:cs="Times New Roman"/>
+          <w:sz w:val="22"/>
+          <w:szCs w:val="22"/>
+        </w:rPr>
+        <w:t xml:space="preserve">the </w:t>
+      </w:r>
+      <w:proofErr w:type="spellStart"/>
+      <w:r>
+        <w:rPr>
+          <w:rFonts w:ascii="Times New Roman" w:hAnsi="Times New Roman" w:cs="Times New Roman"/>
+          <w:i/>
+          <w:iCs/>
+          <w:sz w:val="22"/>
+          <w:szCs w:val="22"/>
+        </w:rPr>
+        <w:t>sarerti</w:t>
+      </w:r>
+      <w:proofErr w:type="spellEnd"/>
+      <w:r>
+        <w:rPr>
+          <w:rFonts w:ascii="Times New Roman" w:hAnsi="Times New Roman" w:cs="Times New Roman"/>
+          <w:sz w:val="22"/>
+          <w:szCs w:val="22"/>
+        </w:rPr>
+        <w:t xml:space="preserve"> of the sir  "</w:t>
+      </w:r>
+      <w:proofErr w:type="spellStart"/>
+      <w:r>
+        <w:rPr>
+          <w:rFonts w:ascii="Times New Roman" w:hAnsi="Times New Roman" w:cs="Times New Roman"/>
+          <w:sz w:val="22"/>
+          <w:szCs w:val="22"/>
+        </w:rPr>
+        <w:t>t</w:t>
+      </w:r>
+      <w:proofErr w:type="spellEnd"/>
+      <w:r>
+        <w:rPr>
+          <w:rFonts w:ascii="Times New Roman" w:hAnsi="Times New Roman" w:cs="Times New Roman"/>
+          <w:sz w:val="22"/>
+          <w:szCs w:val="22"/>
+        </w:rPr>
+        <w:t xml:space="preserve"> was </w:t>
+      </w:r>
+      <w:proofErr w:type="spellStart"/>
+      <w:r>
+        <w:rPr>
+          <w:rFonts w:ascii="Times New Roman" w:hAnsi="Times New Roman" w:cs="Times New Roman"/>
+          <w:i/>
+          <w:iCs/>
+          <w:sz w:val="22"/>
+          <w:szCs w:val="22"/>
+        </w:rPr>
+        <w:t>aooking</w:t>
+      </w:r>
+      <w:proofErr w:type="spellEnd"/>
+      <w:r>
+        <w:rPr>
+          <w:rFonts w:ascii="Times New Roman" w:hAnsi="Times New Roman" w:cs="Times New Roman"/>
+          <w:i/>
+          <w:iCs/>
+          <w:sz w:val="22"/>
+          <w:szCs w:val="22"/>
+        </w:rPr>
+        <w:t xml:space="preserve"> </w:t>
+      </w:r>
+      <w:proofErr w:type="spellStart"/>
+      <w:r>
+        <w:rPr>
+          <w:rFonts w:ascii="Times New Roman" w:hAnsi="Times New Roman" w:cs="Times New Roman"/>
+          <w:i/>
+          <w:iCs/>
+          <w:sz w:val="22"/>
+          <w:szCs w:val="22"/>
+        </w:rPr>
+        <w:t>ap</w:t>
+      </w:r>
+      <w:proofErr w:type="spellEnd"/>
+      <w:r>
+        <w:rPr>
+          <w:rFonts w:ascii="Times New Roman" w:hAnsi="Times New Roman" w:cs="Times New Roman"/>
+          <w:i/>
+          <w:iCs/>
+          <w:sz w:val="22"/>
+          <w:szCs w:val="22"/>
+        </w:rPr>
+        <w:t xml:space="preserve"> </w:t>
+      </w:r>
+      <w:proofErr w:type="spellStart"/>
+      <w:r>
+        <w:rPr>
+          <w:rFonts w:ascii="Times New Roman" w:hAnsi="Times New Roman" w:cs="Times New Roman"/>
+          <w:i/>
+          <w:iCs/>
+          <w:sz w:val="22"/>
+          <w:szCs w:val="22"/>
+        </w:rPr>
+        <w:t>aith</w:t>
+      </w:r>
+      <w:proofErr w:type="spellEnd"/>
+      <w:r>
+        <w:rPr>
+          <w:rFonts w:ascii="Times New Roman" w:hAnsi="Times New Roman" w:cs="Times New Roman"/>
+          <w:i/>
+          <w:iCs/>
+          <w:sz w:val="22"/>
+          <w:szCs w:val="22"/>
+        </w:rPr>
+        <w:t xml:space="preserve"> </w:t>
+      </w:r>
+      <w:proofErr w:type="spellStart"/>
+      <w:r>
+        <w:rPr>
+          <w:rFonts w:ascii="Times New Roman" w:hAnsi="Times New Roman" w:cs="Times New Roman"/>
+          <w:i/>
+          <w:iCs/>
+          <w:sz w:val="22"/>
+          <w:szCs w:val="22"/>
+        </w:rPr>
+        <w:t>hhe</w:t>
+      </w:r>
+      <w:proofErr w:type="spellEnd"/>
+      <w:r>
+        <w:rPr>
+          <w:rFonts w:ascii="Times New Roman" w:hAnsi="Times New Roman" w:cs="Times New Roman"/>
+          <w:i/>
+          <w:iCs/>
+          <w:sz w:val="22"/>
+          <w:szCs w:val="22"/>
+        </w:rPr>
+        <w:t xml:space="preserve"> </w:t>
+      </w:r>
+      <w:proofErr w:type="spellStart"/>
+      <w:r>
+        <w:rPr>
+          <w:rFonts w:ascii="Times New Roman" w:hAnsi="Times New Roman" w:cs="Times New Roman"/>
+          <w:i/>
+          <w:iCs/>
+          <w:sz w:val="22"/>
+          <w:szCs w:val="22"/>
+        </w:rPr>
+        <w:t>soom</w:t>
+      </w:r>
+      <w:proofErr w:type="spellEnd"/>
+      <w:r>
+        <w:rPr>
+          <w:rFonts w:ascii="Times New Roman" w:hAnsi="Times New Roman" w:cs="Times New Roman"/>
+          <w:i/>
+          <w:iCs/>
+          <w:sz w:val="22"/>
+          <w:szCs w:val="22"/>
+        </w:rPr>
+        <w:t xml:space="preserve"> </w:t>
+      </w:r>
+      <w:proofErr w:type="spellStart"/>
+      <w:r>
+        <w:rPr>
+          <w:rFonts w:ascii="Times New Roman" w:hAnsi="Times New Roman" w:cs="Times New Roman"/>
+          <w:i/>
+          <w:iCs/>
+          <w:sz w:val="22"/>
+          <w:szCs w:val="22"/>
+        </w:rPr>
+        <w:t>wnd</w:t>
+      </w:r>
+      <w:proofErr w:type="spellEnd"/>
+      <w:r>
+        <w:rPr>
+          <w:rFonts w:ascii="Times New Roman" w:hAnsi="Times New Roman" w:cs="Times New Roman"/>
+          <w:sz w:val="22"/>
+          <w:szCs w:val="22"/>
+        </w:rPr>
+        <w:t xml:space="preserve"> she sir </w:t>
+      </w:r>
+      <w:proofErr w:type="spellStart"/>
+      <w:r>
+        <w:rPr>
+          <w:rFonts w:ascii="Times New Roman" w:hAnsi="Times New Roman" w:cs="Times New Roman"/>
+          <w:i/>
+          <w:iCs/>
+          <w:sz w:val="22"/>
+          <w:szCs w:val="22"/>
+        </w:rPr>
+        <w:t>af</w:t>
+      </w:r>
+      <w:proofErr w:type="spellEnd"/>
+      <w:r>
+        <w:rPr>
+          <w:rFonts w:ascii="Times New Roman" w:hAnsi="Times New Roman" w:cs="Times New Roman"/>
+          <w:i/>
+          <w:iCs/>
+          <w:sz w:val="22"/>
+          <w:szCs w:val="22"/>
+        </w:rPr>
+        <w:t xml:space="preserve"> </w:t>
+      </w:r>
+      <w:r>
+        <w:rPr>
+          <w:rFonts w:ascii="Times New Roman" w:hAnsi="Times New Roman" w:cs="Times New Roman"/>
+          <w:sz w:val="22"/>
+          <w:szCs w:val="22"/>
+        </w:rPr>
+        <w:t>the r sand  "he e was</w:t>
+      </w:r>
+    </w:p>
+    <w:p>
+      <w:pPr>
+        <w:spacing w:before="120"/>
+        <w:rPr>
+          <w:rFonts w:ascii="Times New Roman" w:hAnsi="Times New Roman" w:cs="Times New Roman"/>
+          <w:sz w:val="22"/>
+          <w:szCs w:val="22"/>
+        </w:rPr>
+      </w:pPr>
+      <w:r>
+        <w:rPr>
+          <w:rFonts w:ascii="Times New Roman" w:hAnsi="Times New Roman" w:cs="Times New Roman"/>
+          <w:sz w:val="22"/>
+          <w:szCs w:val="22"/>
+        </w:rPr>
+        <w:t xml:space="preserve">It seems that </w:t>
+      </w:r>
+      <w:r>
+        <w:rPr>
+          <w:rFonts w:ascii="Times New Roman" w:hAnsi="Times New Roman" w:cs="Times New Roman"/>
+          <w:sz w:val="22"/>
+          <w:szCs w:val="22"/>
+        </w:rPr>
+        <w:t>sample</w:t>
+      </w:r>
+      <w:r>
+        <w:rPr>
+          <w:rFonts w:ascii="Times New Roman" w:hAnsi="Times New Roman" w:cs="Times New Roman"/>
+          <w:sz w:val="22"/>
+          <w:szCs w:val="22"/>
+        </w:rPr>
+        <w:t xml:space="preserve"> produces the most reasonable results.</w:t>
+      </w:r>
+      <w:r>
+        <w:rPr>
+          <w:rFonts w:ascii="Times New Roman" w:hAnsi="Times New Roman" w:cs="Times New Roman"/>
+          <w:sz w:val="22"/>
+          <w:szCs w:val="22"/>
+        </w:rPr>
+        <w:t xml:space="preserve"> There are many non-sense words</w:t>
+      </w:r>
+      <w:r>
+        <w:rPr>
+          <w:rFonts w:ascii="Times New Roman" w:hAnsi="Times New Roman" w:cs="Times New Roman"/>
+          <w:sz w:val="22"/>
+          <w:szCs w:val="22"/>
+        </w:rPr>
+        <w:t xml:space="preserve"> (italicized)</w:t>
+      </w:r>
+      <w:r>
+        <w:rPr>
+          <w:rFonts w:ascii="Times New Roman" w:hAnsi="Times New Roman" w:cs="Times New Roman"/>
+          <w:sz w:val="22"/>
+          <w:szCs w:val="22"/>
+        </w:rPr>
+        <w:t xml:space="preserve"> in beam output.</w:t>
+      </w:r>
+    </w:p>
+    <w:p>
+      <w:pPr>
+        <w:spacing w:before="120"/>
+        <w:rPr>
+          <w:rFonts w:ascii="Times New Roman" w:hAnsi="Times New Roman" w:cs="Times New Roman"/>
+          <w:sz w:val="22"/>
+          <w:szCs w:val="22"/>
+        </w:rPr>
+      </w:pPr>
+      <w:r>
+        <w:rPr>
+          <w:rFonts w:ascii="Times New Roman" w:hAnsi="Times New Roman" w:cs="Times New Roman"/>
+          <w:sz w:val="22"/>
+          <w:szCs w:val="22"/>
+        </w:rPr>
+        <w:t xml:space="preserve">For </w:t>
+      </w:r>
+      <w:r>
+        <w:rPr>
+          <w:rFonts w:ascii="Times New Roman" w:hAnsi="Times New Roman" w:cs="Times New Roman"/>
+          <w:sz w:val="22"/>
+          <w:szCs w:val="22"/>
+        </w:rPr>
+        <w:t>temperature</w:t>
+      </w:r>
+      <w:r>
+        <w:rPr>
+          <w:rFonts w:ascii="Times New Roman" w:hAnsi="Times New Roman" w:cs="Times New Roman"/>
+          <w:sz w:val="22"/>
+          <w:szCs w:val="22"/>
+        </w:rPr>
+        <w:t xml:space="preserve"> </w:t>
+      </w:r>
+      <w:r>
+        <w:rPr>
+          <w:rFonts w:ascii="Times New Roman" w:hAnsi="Times New Roman" w:cs="Times New Roman"/>
+          <w:sz w:val="22"/>
+          <w:szCs w:val="22"/>
+        </w:rPr>
+        <w:t xml:space="preserve">in range (0, 1) we exponentially scale the values before normalizing over them which means the </w:t>
+      </w:r>
+      <w:r>
+        <w:rPr>
+          <w:rFonts w:ascii="Times New Roman" w:hAnsi="Times New Roman" w:cs="Times New Roman"/>
+          <w:sz w:val="22"/>
+          <w:szCs w:val="22"/>
+        </w:rPr>
+        <w:t>values</w:t>
+      </w:r>
+      <w:r>
+        <w:rPr>
+          <w:rFonts w:ascii="Times New Roman" w:hAnsi="Times New Roman" w:cs="Times New Roman"/>
+          <w:sz w:val="22"/>
+          <w:szCs w:val="22"/>
+        </w:rPr>
+        <w:t xml:space="preserve"> we normalize over are either much smaller than their original (if the exponent was negative) or are much bigger than </w:t>
+      </w:r>
+      <w:r>
+        <w:rPr>
+          <w:rFonts w:ascii="Times New Roman" w:hAnsi="Times New Roman" w:cs="Times New Roman"/>
+          <w:sz w:val="22"/>
+          <w:szCs w:val="22"/>
+        </w:rPr>
+        <w:t xml:space="preserve">their original value (if the exponent </w:t>
+      </w:r>
+      <w:r>
+        <w:rPr>
+          <w:rFonts w:ascii="Times New Roman" w:hAnsi="Times New Roman" w:cs="Times New Roman"/>
+          <w:sz w:val="22"/>
+          <w:szCs w:val="22"/>
+        </w:rPr>
+        <w:t>wa</w:t>
+      </w:r>
+      <w:r>
+        <w:rPr>
+          <w:rFonts w:ascii="Times New Roman" w:hAnsi="Times New Roman" w:cs="Times New Roman"/>
+          <w:sz w:val="22"/>
+          <w:szCs w:val="22"/>
+        </w:rPr>
+        <w:t>s positive). That is, the probability distribution has more pronounced peaks</w:t>
+      </w:r>
+      <w:r>
+        <w:rPr>
+          <w:rFonts w:ascii="Times New Roman" w:hAnsi="Times New Roman" w:cs="Times New Roman"/>
+          <w:sz w:val="22"/>
+          <w:szCs w:val="22"/>
+        </w:rPr>
+        <w:t xml:space="preserve"> and valleys</w:t>
+      </w:r>
+      <w:r>
+        <w:rPr>
+          <w:rFonts w:ascii="Times New Roman" w:hAnsi="Times New Roman" w:cs="Times New Roman"/>
+          <w:sz w:val="22"/>
+          <w:szCs w:val="22"/>
+        </w:rPr>
+        <w:t>. This makes sampling of the max more likely</w:t>
+      </w:r>
+      <w:r>
+        <w:rPr>
+          <w:rFonts w:ascii="Times New Roman" w:hAnsi="Times New Roman" w:cs="Times New Roman"/>
+          <w:sz w:val="22"/>
+          <w:szCs w:val="22"/>
+        </w:rPr>
+        <w:t xml:space="preserve"> (under the asymptotic case of temperature </w:t>
+      </w:r>
+      <w:r>
+        <w:rPr>
+          <w:rFonts w:ascii="Times New Roman" w:hAnsi="Times New Roman" w:cs="Times New Roman"/>
+          <w:sz w:val="22"/>
+          <w:szCs w:val="22"/>
+        </w:rPr>
+        <w:sym w:font="Wingdings" w:char="F0E0"/>
+      </w:r>
+      <w:r>
+        <w:rPr>
+          <w:rFonts w:ascii="Times New Roman" w:hAnsi="Times New Roman" w:cs="Times New Roman"/>
+          <w:sz w:val="22"/>
+          <w:szCs w:val="22"/>
+        </w:rPr>
+        <w:t xml:space="preserve"> 0, sampling is equivalent to max)</w:t>
+      </w:r>
+      <w:r>
+        <w:rPr>
+          <w:rFonts w:ascii="Times New Roman" w:hAnsi="Times New Roman" w:cs="Times New Roman"/>
+          <w:sz w:val="22"/>
+          <w:szCs w:val="22"/>
+        </w:rPr>
+        <w:t>. The opposite is true if temperature &gt; 1, as we are smoothing out the probability distribution. This would encourage exploration for beam sampling</w:t>
+      </w:r>
+      <w:r>
+        <w:rPr>
+          <w:rFonts w:ascii="Times New Roman" w:hAnsi="Times New Roman" w:cs="Times New Roman"/>
+          <w:sz w:val="22"/>
+          <w:szCs w:val="22"/>
+        </w:rPr>
+        <w:t xml:space="preserve"> that would allow us possibly produce better results</w:t>
+      </w:r>
+      <w:r>
+        <w:rPr>
+          <w:rFonts w:ascii="Times New Roman" w:hAnsi="Times New Roman" w:cs="Times New Roman"/>
+          <w:sz w:val="22"/>
+          <w:szCs w:val="22"/>
+        </w:rPr>
+        <w:t xml:space="preserve">. </w:t>
+      </w:r>
+      <w:r>
+        <w:rPr>
+          <w:rFonts w:ascii="Times New Roman" w:hAnsi="Times New Roman" w:cs="Times New Roman"/>
+          <w:sz w:val="22"/>
+          <w:szCs w:val="22"/>
+        </w:rPr>
+        <w:t xml:space="preserve">It will likely confuse sampling as the distribution we are working with now is smoother. </w:t>
+      </w:r>
+      <w:r>
+        <w:rPr>
+          <w:rFonts w:ascii="Times New Roman" w:hAnsi="Times New Roman" w:cs="Times New Roman"/>
+          <w:sz w:val="22"/>
+          <w:szCs w:val="22"/>
+        </w:rPr>
+        <w:t xml:space="preserve">If temperature = 1, we are working with </w:t>
+      </w:r>
+      <w:r>
+        <w:rPr>
+          <w:rFonts w:ascii="Times New Roman" w:hAnsi="Times New Roman" w:cs="Times New Roman"/>
+          <w:sz w:val="22"/>
+          <w:szCs w:val="22"/>
+        </w:rPr>
+        <w:t xml:space="preserve">the original </w:t>
+      </w:r>
+      <w:r>
+        <w:rPr>
+          <w:rFonts w:ascii="Times New Roman" w:hAnsi="Times New Roman" w:cs="Times New Roman"/>
+          <w:sz w:val="22"/>
+          <w:szCs w:val="22"/>
+        </w:rPr>
+        <w:t>probabilities.</w:t>
+      </w:r>
+    </w:p>
+    <w:p>
+      <w:pPr>
+        <w:pStyle w:val="Title"/>
+        <w:spacing w:before="240"/>
+        <w:rPr>
+          <w:rFonts w:ascii="Times New Roman" w:hAnsi="Times New Roman" w:cs="Times New Roman"/>
+        </w:rPr>
+      </w:pPr>
+      <w:r>
+        <w:rPr>
+          <w:rFonts w:ascii="Times New Roman" w:hAnsi="Times New Roman" w:cs="Times New Roman"/>
+        </w:rPr>
+        <w:t xml:space="preserve">Short Answer Questions </w:t>
+      </w:r>
+      <w:r>
+        <w:rPr>
+          <w:rFonts w:ascii="Times New Roman" w:hAnsi="Times New Roman" w:cs="Times New Roman"/>
+        </w:rPr>
+        <w:t>–</w:t>
+      </w:r>
+      <w:r>
+        <w:rPr>
+          <w:rFonts w:ascii="Times New Roman" w:hAnsi="Times New Roman" w:cs="Times New Roman"/>
+        </w:rPr>
+        <w:t xml:space="preserve"> </w:t>
+      </w:r>
+      <w:r>
+        <w:rPr>
+          <w:rFonts w:ascii="Times New Roman" w:hAnsi="Times New Roman" w:cs="Times New Roman"/>
+        </w:rPr>
+        <w:t>New Corpus</w:t>
+      </w:r>
+    </w:p>
+    <w:p>
+      <w:pPr>
+        <w:pStyle w:val="Heading1"/>
+        <w:rPr>
+          <w:rFonts w:ascii="Times New Roman" w:hAnsi="Times New Roman" w:cs="Times New Roman"/>
+        </w:rPr>
+      </w:pPr>
+      <w:r>
+        <w:rPr>
+          <w:rFonts w:ascii="Times New Roman" w:hAnsi="Times New Roman" w:cs="Times New Roman"/>
+        </w:rPr>
+        <w:t>Corpus Information</w:t>
+      </w:r>
+    </w:p>
+    <w:p>
+      <w:pPr>
+        <w:rPr>
+          <w:rFonts w:ascii="Times New Roman" w:hAnsi="Times New Roman" w:cs="Times New Roman"/>
+          <w:sz w:val="22"/>
+          <w:szCs w:val="22"/>
+        </w:rPr>
+      </w:pPr>
+      <w:r>
+        <w:rPr>
+          <w:rFonts w:ascii="Times New Roman" w:hAnsi="Times New Roman" w:cs="Times New Roman"/>
+          <w:sz w:val="22"/>
+          <w:szCs w:val="22"/>
+        </w:rPr>
+        <w:t xml:space="preserve">Name: Lord of the Rings, Number of Characters = </w:t>
+      </w:r>
+      <w:r>
+        <w:rPr>
+          <w:rFonts w:ascii="Times New Roman" w:hAnsi="Times New Roman" w:cs="Times New Roman"/>
+          <w:sz w:val="22"/>
+          <w:szCs w:val="22"/>
+        </w:rPr>
+        <w:t>2579193</w:t>
+      </w:r>
+    </w:p>
+    <w:p>
+      <w:pPr>
+        <w:pStyle w:val="Heading1"/>
+        <w:rPr>
+          <w:rFonts w:ascii="Times New Roman" w:hAnsi="Times New Roman" w:cs="Times New Roman"/>
+        </w:rPr>
+      </w:pPr>
+      <w:r>
+        <w:rPr>
+          <w:rFonts w:ascii="Times New Roman" w:hAnsi="Times New Roman" w:cs="Times New Roman"/>
+        </w:rPr>
+        <w:t>Comparison of Sentence Generation on the Old and New Corpus</w:t>
+      </w:r>
+    </w:p>
+    <w:p>
+      <w:pPr>
+        <w:rPr>
+          <w:rFonts w:ascii="Times New Roman" w:hAnsi="Times New Roman" w:cs="Times New Roman"/>
+          <w:sz w:val="22"/>
+          <w:szCs w:val="22"/>
+        </w:rPr>
+      </w:pPr>
+      <w:r>
+        <w:rPr>
+          <w:rFonts w:ascii="Times New Roman" w:hAnsi="Times New Roman" w:cs="Times New Roman"/>
+          <w:sz w:val="22"/>
+          <w:szCs w:val="22"/>
+        </w:rPr>
+        <w:t xml:space="preserve">The sentences get into repeating a particular sentence a lot sooner with this new data. </w:t>
+      </w:r>
+      <w:r>
+        <w:rPr>
+          <w:rFonts w:ascii="Times New Roman" w:hAnsi="Times New Roman" w:cs="Times New Roman"/>
+          <w:sz w:val="22"/>
+          <w:szCs w:val="22"/>
+        </w:rPr>
+        <w:t xml:space="preserve">The test performance is lower too. </w:t>
+      </w:r>
+      <w:r>
+        <w:rPr>
+          <w:rFonts w:ascii="Times New Roman" w:hAnsi="Times New Roman" w:cs="Times New Roman"/>
+          <w:sz w:val="22"/>
+          <w:szCs w:val="22"/>
+        </w:rPr>
+        <w:t xml:space="preserve">This is </w:t>
+      </w:r>
+      <w:r>
+        <w:rPr>
+          <w:rFonts w:ascii="Times New Roman" w:hAnsi="Times New Roman" w:cs="Times New Roman"/>
+          <w:sz w:val="22"/>
+          <w:szCs w:val="22"/>
+        </w:rPr>
+        <w:t xml:space="preserve">likely because the new data set I have used is smaller (one third of the harry potter dataset in terms of file size). </w:t>
+      </w:r>
+    </w:p>
+    <w:p>
+      <w:pPr>
+        <w:pStyle w:val="Heading1"/>
+        <w:rPr>
+          <w:rFonts w:ascii="Times New Roman" w:hAnsi="Times New Roman" w:cs="Times New Roman"/>
+        </w:rPr>
+      </w:pPr>
+      <w:r>
+        <w:rPr>
+          <w:rFonts w:ascii="Times New Roman" w:hAnsi="Times New Roman" w:cs="Times New Roman"/>
+        </w:rPr>
+        <w:t>Sample Output</w:t>
+      </w:r>
+    </w:p>
+    <w:p>
+      <w:pPr>
+        <w:spacing w:after="120"/>
+        <w:rPr>
+          <w:rFonts w:ascii="Times New Roman" w:hAnsi="Times New Roman" w:cs="Times New Roman"/>
+          <w:sz w:val="22"/>
+          <w:szCs w:val="22"/>
+        </w:rPr>
+      </w:pPr>
+      <w:r>
+        <w:rPr>
+          <w:rFonts w:ascii="Times New Roman" w:hAnsi="Times New Roman" w:cs="Times New Roman"/>
+          <w:sz w:val="22"/>
+          <w:szCs w:val="22"/>
+        </w:rPr>
+        <w:t xml:space="preserve">Seed words: </w:t>
+      </w:r>
+      <w:r>
+        <w:rPr>
+          <w:rFonts w:ascii="Times New Roman" w:hAnsi="Times New Roman" w:cs="Times New Roman"/>
+          <w:sz w:val="22"/>
+          <w:szCs w:val="22"/>
+        </w:rPr>
+        <w:t>found the hobbit</w:t>
+      </w:r>
+    </w:p>
+    <w:p>
+      <w:pPr>
+        <w:pStyle w:val="ListParagraph"/>
+        <w:numPr>
+          <w:ilvl w:val="0"/>
+          <w:numId w:val="2"/>
+        </w:numPr>
+        <w:rPr>
+          <w:rFonts w:ascii="Times New Roman" w:hAnsi="Times New Roman" w:cs="Times New Roman"/>
+          <w:sz w:val="22"/>
+          <w:szCs w:val="22"/>
+        </w:rPr>
+      </w:pPr>
+      <w:r>
+        <w:rPr>
+          <w:rFonts w:ascii="Times New Roman" w:hAnsi="Times New Roman" w:cs="Times New Roman"/>
+          <w:sz w:val="22"/>
+          <w:szCs w:val="22"/>
+        </w:rPr>
+        <w:t>generated with max (temperature = 0.0)</w:t>
+      </w:r>
+      <w:r>
+        <w:rPr>
+          <w:rFonts w:ascii="Times New Roman" w:hAnsi="Times New Roman" w:cs="Times New Roman"/>
+          <w:sz w:val="22"/>
+          <w:szCs w:val="22"/>
+        </w:rPr>
+        <w:t xml:space="preserve"> </w:t>
+      </w:r>
+      <w:r>
+        <w:rPr>
+          <w:rFonts w:ascii="Times New Roman" w:hAnsi="Times New Roman" w:cs="Times New Roman"/>
+          <w:sz w:val="22"/>
+          <w:szCs w:val="22"/>
+        </w:rPr>
+        <w:sym w:font="Wingdings" w:char="F0E0"/>
+      </w:r>
+      <w:r>
+        <w:rPr>
+          <w:rFonts w:ascii="Times New Roman" w:hAnsi="Times New Roman" w:cs="Times New Roman"/>
+          <w:sz w:val="22"/>
+          <w:szCs w:val="22"/>
+        </w:rPr>
+        <w:t xml:space="preserve"> </w:t>
+      </w:r>
+      <w:r>
+        <w:rPr>
+          <w:rFonts w:ascii="Times New Roman" w:hAnsi="Times New Roman" w:cs="Times New Roman"/>
+          <w:sz w:val="22"/>
+          <w:szCs w:val="22"/>
+        </w:rPr>
+        <w:t>found the hobbits of the roads of the roads of the roads of the roads of the roads of the roads of the roads of the roads of the roads of the roads of the roads of the roads of the roads of the roads of the roads of</w:t>
+      </w:r>
+    </w:p>
+    <w:p>
+      <w:pPr>
+        <w:pStyle w:val="ListParagraph"/>
+        <w:numPr>
+          <w:ilvl w:val="0"/>
+          <w:numId w:val="2"/>
+        </w:numPr>
+        <w:rPr>
+          <w:rFonts w:ascii="Times New Roman" w:hAnsi="Times New Roman" w:cs="Times New Roman"/>
+          <w:sz w:val="22"/>
+          <w:szCs w:val="22"/>
+        </w:rPr>
+      </w:pPr>
+      <w:r>
+        <w:rPr>
+          <w:rFonts w:ascii="Times New Roman" w:hAnsi="Times New Roman" w:cs="Times New Roman"/>
+          <w:sz w:val="22"/>
+          <w:szCs w:val="22"/>
+        </w:rPr>
+        <w:t>generated with sample (temperature = 0.5)</w:t>
+      </w:r>
+      <w:r>
+        <w:rPr>
+          <w:rFonts w:ascii="Times New Roman" w:hAnsi="Times New Roman" w:cs="Times New Roman"/>
+          <w:sz w:val="22"/>
+          <w:szCs w:val="22"/>
+        </w:rPr>
+        <w:t xml:space="preserve"> </w:t>
+      </w:r>
+      <w:r>
+        <w:rPr>
+          <w:rFonts w:ascii="Times New Roman" w:hAnsi="Times New Roman" w:cs="Times New Roman"/>
+          <w:sz w:val="22"/>
+          <w:szCs w:val="22"/>
+        </w:rPr>
+        <w:sym w:font="Wingdings" w:char="F0E0"/>
+      </w:r>
+      <w:r>
+        <w:rPr>
+          <w:rFonts w:ascii="Times New Roman" w:hAnsi="Times New Roman" w:cs="Times New Roman"/>
+          <w:sz w:val="22"/>
+          <w:szCs w:val="22"/>
+        </w:rPr>
+        <w:t xml:space="preserve"> </w:t>
+      </w:r>
+      <w:r>
+        <w:rPr>
+          <w:rFonts w:ascii="Times New Roman" w:hAnsi="Times New Roman" w:cs="Times New Roman"/>
+          <w:sz w:val="22"/>
+          <w:szCs w:val="22"/>
+        </w:rPr>
+        <w:t xml:space="preserve">found the hobbits of the path. 'There some of the Ring was desired, and it seems to give you must go on a great back the rest of the roads. There was marching mean the marshes of the Ring. 'There was a shall rest </w:t>
+      </w:r>
+      <w:proofErr w:type="spellStart"/>
+      <w:r>
+        <w:rPr>
+          <w:rFonts w:ascii="Times New Roman" w:hAnsi="Times New Roman" w:cs="Times New Roman"/>
+          <w:sz w:val="22"/>
+          <w:szCs w:val="22"/>
+        </w:rPr>
+        <w:t>bef</w:t>
+      </w:r>
+      <w:proofErr w:type="spellEnd"/>
+    </w:p>
+    <w:p>
+      <w:pPr>
+        <w:pStyle w:val="ListParagraph"/>
+        <w:numPr>
+          <w:ilvl w:val="0"/>
+          <w:numId w:val="2"/>
+        </w:numPr>
+        <w:rPr>
+          <w:rFonts w:ascii="Times New Roman" w:hAnsi="Times New Roman" w:cs="Times New Roman"/>
+          <w:sz w:val="22"/>
+          <w:szCs w:val="22"/>
+        </w:rPr>
+      </w:pPr>
+      <w:r>
+        <w:rPr>
+          <w:rFonts w:ascii="Times New Roman" w:hAnsi="Times New Roman" w:cs="Times New Roman"/>
+          <w:sz w:val="22"/>
+          <w:szCs w:val="22"/>
+        </w:rPr>
+        <w:t>TBW</w:t>
+      </w:r>
+      <w:r>
+        <w:rPr>
+          <w:rFonts w:ascii="Times New Roman" w:hAnsi="Times New Roman" w:cs="Times New Roman"/>
+          <w:sz w:val="22"/>
+          <w:szCs w:val="22"/>
+        </w:rPr>
+        <w:t xml:space="preserve"> </w:t>
+      </w:r>
+      <w:r>
+        <w:rPr>
+          <w:rFonts w:ascii="Times New Roman" w:hAnsi="Times New Roman" w:cs="Times New Roman"/>
+          <w:sz w:val="22"/>
+          <w:szCs w:val="22"/>
+        </w:rPr>
+        <w:t>#</w:t>
+      </w:r>
+      <w:r>
+        <w:rPr>
+          <w:rFonts w:ascii="Times New Roman" w:hAnsi="Times New Roman" w:cs="Times New Roman"/>
+          <w:color w:val="FF0000"/>
+          <w:sz w:val="22"/>
+          <w:szCs w:val="22"/>
+        </w:rPr>
+        <w:t>#</w:t>
+      </w:r>
+      <w:r>
+        <w:rPr>
+          <w:rFonts w:ascii="Times New Roman" w:hAnsi="Times New Roman" w:cs="Times New Roman"/>
+          <w:color w:val="FF0000"/>
+          <w:sz w:val="22"/>
+          <w:szCs w:val="22"/>
+        </w:rPr>
+        <w:t>##</w:t>
+      </w:r>
+      <w:r>
+        <w:rPr>
+          <w:rFonts w:ascii="Times New Roman" w:hAnsi="Times New Roman" w:cs="Times New Roman"/>
+          <w:sz w:val="22"/>
+          <w:szCs w:val="22"/>
+        </w:rPr>
+        <w:t>#</w:t>
       </w:r>
       <w:bookmarkStart w:id="0" w:name="_GoBack"/>
       <w:bookmarkEnd w:id="0"/>
     </w:p>
     <w:p>
       <w:pPr>
-        <w:pStyle w:val="Heading1"/>
-        <w:rPr>
-          <w:rFonts w:ascii="Times New Roman" w:hAnsi="Times New Roman" w:cs="Times New Roman"/>
-        </w:rPr>
-      </w:pPr>
-      <w:r>
-        <w:rPr>
-          <w:rFonts w:ascii="Times New Roman" w:hAnsi="Times New Roman" w:cs="Times New Roman"/>
-        </w:rPr>
-        <w:t>Comparison of Sampling Methods</w:t>
-      </w:r>
-    </w:p>
-    <w:p>
-      <w:pPr>
-        <w:rPr>
-          <w:rFonts w:ascii="Times New Roman" w:hAnsi="Times New Roman" w:cs="Times New Roman"/>
-          <w:sz w:val="22"/>
-          <w:szCs w:val="22"/>
-        </w:rPr>
-      </w:pPr>
-      <w:r>
-        <w:rPr>
-          <w:rFonts w:ascii="Times New Roman" w:hAnsi="Times New Roman" w:cs="Times New Roman"/>
-          <w:sz w:val="22"/>
-          <w:szCs w:val="22"/>
-        </w:rPr>
-        <w:t>TBW</w:t>
-      </w:r>
-    </w:p>
-    <w:p>
-      <w:pPr>
-        <w:pStyle w:val="Heading1"/>
-        <w:rPr>
-          <w:rFonts w:ascii="Times New Roman" w:hAnsi="Times New Roman" w:cs="Times New Roman"/>
-        </w:rPr>
-      </w:pPr>
-      <w:r>
-        <w:rPr>
-          <w:rFonts w:ascii="Times New Roman" w:hAnsi="Times New Roman" w:cs="Times New Roman"/>
-        </w:rPr>
-        <w:t>Comparison of Temperature Values</w:t>
-      </w:r>
-    </w:p>
-    <w:p>
-      <w:pPr>
-        <w:rPr>
-          <w:rFonts w:ascii="Times New Roman" w:hAnsi="Times New Roman" w:cs="Times New Roman"/>
-          <w:sz w:val="22"/>
-          <w:szCs w:val="22"/>
-        </w:rPr>
-      </w:pPr>
-      <w:r>
-        <w:rPr>
-          <w:rFonts w:ascii="Times New Roman" w:hAnsi="Times New Roman" w:cs="Times New Roman"/>
-          <w:sz w:val="22"/>
-          <w:szCs w:val="22"/>
-        </w:rPr>
-        <w:t>TBW</w:t>
+        <w:spacing w:before="120"/>
+        <w:rPr>
+          <w:rFonts w:ascii="Times New Roman" w:hAnsi="Times New Roman" w:cs="Times New Roman"/>
+          <w:sz w:val="22"/>
+          <w:szCs w:val="22"/>
+        </w:rPr>
+      </w:pPr>
+      <w:r>
+        <w:rPr>
+          <w:rFonts w:ascii="Times New Roman" w:hAnsi="Times New Roman" w:cs="Times New Roman"/>
+          <w:sz w:val="22"/>
+          <w:szCs w:val="22"/>
+        </w:rPr>
+        <w:t xml:space="preserve">It’s </w:t>
+      </w:r>
+      <w:proofErr w:type="gramStart"/>
+      <w:r>
+        <w:rPr>
+          <w:rFonts w:ascii="Times New Roman" w:hAnsi="Times New Roman" w:cs="Times New Roman"/>
+          <w:sz w:val="22"/>
+          <w:szCs w:val="22"/>
+        </w:rPr>
+        <w:t>cool</w:t>
+      </w:r>
+      <w:proofErr w:type="gramEnd"/>
+      <w:r>
+        <w:rPr>
+          <w:rFonts w:ascii="Times New Roman" w:hAnsi="Times New Roman" w:cs="Times New Roman"/>
+          <w:sz w:val="22"/>
+          <w:szCs w:val="22"/>
+        </w:rPr>
+        <w:t xml:space="preserve"> that ‘Ring’ but not ‘ring’ appears in the generated sentences.</w:t>
       </w:r>
     </w:p>
     <w:p>
@@ -902,235 +2246,237 @@
         <w:rPr>
           <w:rFonts w:ascii="Times New Roman" w:hAnsi="Times New Roman" w:cs="Times New Roman"/>
         </w:rPr>
+        <w:t>Short Answer Questions – Student Forcing</w:t>
+      </w:r>
+    </w:p>
+    <w:p>
+      <w:pPr>
+        <w:pStyle w:val="Heading1"/>
+        <w:rPr>
+          <w:rFonts w:ascii="Times New Roman" w:hAnsi="Times New Roman" w:cs="Times New Roman"/>
+        </w:rPr>
+      </w:pPr>
+      <w:r>
+        <w:rPr>
+          <w:rFonts w:ascii="Times New Roman" w:hAnsi="Times New Roman" w:cs="Times New Roman"/>
+        </w:rPr>
         <w:lastRenderedPageBreak/>
-        <w:t xml:space="preserve">Short Answer Questions </w:t>
-      </w:r>
-      <w:r>
-        <w:rPr>
-          <w:rFonts w:ascii="Times New Roman" w:hAnsi="Times New Roman" w:cs="Times New Roman"/>
-        </w:rPr>
-        <w:t>–</w:t>
-      </w:r>
-      <w:r>
-        <w:rPr>
-          <w:rFonts w:ascii="Times New Roman" w:hAnsi="Times New Roman" w:cs="Times New Roman"/>
+        <w:t>Difficulties with Student Forcing</w:t>
+      </w:r>
+    </w:p>
+    <w:p>
+      <w:pPr>
+        <w:rPr>
+          <w:rFonts w:ascii="Times New Roman" w:hAnsi="Times New Roman" w:cs="Times New Roman"/>
+          <w:sz w:val="22"/>
+          <w:szCs w:val="22"/>
+        </w:rPr>
+      </w:pPr>
+      <w:r>
+        <w:rPr>
+          <w:rFonts w:ascii="Times New Roman" w:hAnsi="Times New Roman" w:cs="Times New Roman"/>
+          <w:sz w:val="22"/>
+          <w:szCs w:val="22"/>
+        </w:rPr>
+        <w:t>Training becomes slow and unstable</w:t>
+      </w:r>
+      <w:r>
+        <w:rPr>
+          <w:rFonts w:ascii="Times New Roman" w:hAnsi="Times New Roman" w:cs="Times New Roman"/>
+          <w:sz w:val="22"/>
+          <w:szCs w:val="22"/>
+        </w:rPr>
+        <w:t>.</w:t>
+      </w:r>
+      <w:r>
+        <w:rPr>
+          <w:rFonts w:ascii="Times New Roman" w:hAnsi="Times New Roman" w:cs="Times New Roman"/>
+          <w:sz w:val="22"/>
+          <w:szCs w:val="22"/>
+        </w:rPr>
+        <w:t xml:space="preserve"> #</w:t>
+      </w:r>
+      <w:r>
+        <w:rPr>
+          <w:rFonts w:ascii="Times New Roman" w:hAnsi="Times New Roman" w:cs="Times New Roman"/>
+          <w:color w:val="FF0000"/>
+          <w:sz w:val="22"/>
+          <w:szCs w:val="22"/>
+        </w:rPr>
+        <w:t>#</w:t>
+      </w:r>
+      <w:r>
+        <w:rPr>
+          <w:rFonts w:ascii="Times New Roman" w:hAnsi="Times New Roman" w:cs="Times New Roman"/>
+          <w:color w:val="FF0000"/>
+          <w:sz w:val="22"/>
+          <w:szCs w:val="22"/>
+        </w:rPr>
+        <w:t>##</w:t>
+      </w:r>
+      <w:r>
+        <w:rPr>
+          <w:rFonts w:ascii="Times New Roman" w:hAnsi="Times New Roman" w:cs="Times New Roman"/>
+          <w:sz w:val="22"/>
+          <w:szCs w:val="22"/>
+        </w:rPr>
+        <w:t>#</w:t>
+      </w:r>
+    </w:p>
+    <w:p>
+      <w:pPr>
+        <w:pStyle w:val="Heading1"/>
+        <w:rPr>
+          <w:rFonts w:ascii="Times New Roman" w:hAnsi="Times New Roman" w:cs="Times New Roman"/>
+        </w:rPr>
+      </w:pPr>
+      <w:r>
+        <w:rPr>
+          <w:rFonts w:ascii="Times New Roman" w:hAnsi="Times New Roman" w:cs="Times New Roman"/>
+        </w:rPr>
+        <w:t>Comparison with Teacher Forcing</w:t>
+      </w:r>
+    </w:p>
+    <w:p>
+      <w:pPr>
+        <w:rPr>
+          <w:rFonts w:ascii="Times New Roman" w:hAnsi="Times New Roman" w:cs="Times New Roman"/>
+          <w:sz w:val="22"/>
+          <w:szCs w:val="22"/>
+        </w:rPr>
+      </w:pPr>
+      <w:r>
+        <w:rPr>
+          <w:rFonts w:ascii="Times New Roman" w:hAnsi="Times New Roman" w:cs="Times New Roman"/>
+          <w:sz w:val="22"/>
+          <w:szCs w:val="22"/>
+        </w:rPr>
+        <w:t>The results are better with teacher forcing as by feeding in the correct value we prevent the error from being accumulated</w:t>
+      </w:r>
+      <w:r>
+        <w:rPr>
+          <w:rFonts w:ascii="Times New Roman" w:hAnsi="Times New Roman" w:cs="Times New Roman"/>
+          <w:sz w:val="22"/>
+          <w:szCs w:val="22"/>
+        </w:rPr>
+        <w:t xml:space="preserve">. By helping the network this </w:t>
+      </w:r>
+      <w:proofErr w:type="gramStart"/>
+      <w:r>
+        <w:rPr>
+          <w:rFonts w:ascii="Times New Roman" w:hAnsi="Times New Roman" w:cs="Times New Roman"/>
+          <w:sz w:val="22"/>
+          <w:szCs w:val="22"/>
+        </w:rPr>
+        <w:t>way</w:t>
+      </w:r>
+      <w:proofErr w:type="gramEnd"/>
+      <w:r>
+        <w:rPr>
+          <w:rFonts w:ascii="Times New Roman" w:hAnsi="Times New Roman" w:cs="Times New Roman"/>
+          <w:sz w:val="22"/>
+          <w:szCs w:val="22"/>
+        </w:rPr>
+        <w:t xml:space="preserve"> we prevent it from falling in a local minima. #</w:t>
+      </w:r>
+      <w:r>
+        <w:rPr>
+          <w:rFonts w:ascii="Times New Roman" w:hAnsi="Times New Roman" w:cs="Times New Roman"/>
+          <w:color w:val="FF0000"/>
+          <w:sz w:val="22"/>
+          <w:szCs w:val="22"/>
+        </w:rPr>
+        <w:t>#</w:t>
+      </w:r>
+      <w:r>
+        <w:rPr>
+          <w:rFonts w:ascii="Times New Roman" w:hAnsi="Times New Roman" w:cs="Times New Roman"/>
+          <w:color w:val="FF0000"/>
+          <w:sz w:val="22"/>
+          <w:szCs w:val="22"/>
+        </w:rPr>
+        <w:t>##</w:t>
+      </w:r>
+      <w:r>
+        <w:rPr>
+          <w:rFonts w:ascii="Times New Roman" w:hAnsi="Times New Roman" w:cs="Times New Roman"/>
+          <w:sz w:val="22"/>
+          <w:szCs w:val="22"/>
+        </w:rPr>
+        <w:t>#</w:t>
+      </w:r>
+    </w:p>
+    <w:p>
+      <w:pPr>
+        <w:pStyle w:val="Heading1"/>
+        <w:rPr>
+          <w:rFonts w:ascii="Times New Roman" w:hAnsi="Times New Roman" w:cs="Times New Roman"/>
+        </w:rPr>
+      </w:pPr>
+      <w:r>
+        <w:rPr>
+          <w:rFonts w:ascii="Times New Roman" w:hAnsi="Times New Roman" w:cs="Times New Roman"/>
+        </w:rPr>
+        <w:t>Sampling Output</w:t>
+      </w:r>
+    </w:p>
+    <w:p>
+      <w:pPr>
+        <w:rPr>
+          <w:rFonts w:ascii="Times New Roman" w:hAnsi="Times New Roman" w:cs="Times New Roman"/>
+          <w:sz w:val="22"/>
+          <w:szCs w:val="22"/>
+        </w:rPr>
+      </w:pPr>
+      <w:r>
+        <w:rPr>
+          <w:rFonts w:ascii="Times New Roman" w:hAnsi="Times New Roman" w:cs="Times New Roman"/>
+          <w:sz w:val="22"/>
+          <w:szCs w:val="22"/>
+        </w:rPr>
+        <w:t>TBW</w:t>
+      </w:r>
+      <w:r>
+        <w:rPr>
+          <w:rFonts w:ascii="Times New Roman" w:hAnsi="Times New Roman" w:cs="Times New Roman"/>
+          <w:sz w:val="22"/>
+          <w:szCs w:val="22"/>
         </w:rPr>
         <w:t xml:space="preserve"> </w:t>
       </w:r>
       <w:r>
         <w:rPr>
           <w:rFonts w:ascii="Times New Roman" w:hAnsi="Times New Roman" w:cs="Times New Roman"/>
-        </w:rPr>
-        <w:t>New Corpus</w:t>
-      </w:r>
-    </w:p>
-    <w:p>
-      <w:pPr>
-        <w:pStyle w:val="Heading1"/>
-        <w:rPr>
-          <w:rFonts w:ascii="Times New Roman" w:hAnsi="Times New Roman" w:cs="Times New Roman"/>
-        </w:rPr>
-      </w:pPr>
-      <w:r>
-        <w:rPr>
-          <w:rFonts w:ascii="Times New Roman" w:hAnsi="Times New Roman" w:cs="Times New Roman"/>
-        </w:rPr>
-        <w:t>Corpus Information</w:t>
-      </w:r>
-    </w:p>
-    <w:p>
-      <w:pPr>
-        <w:rPr>
-          <w:rFonts w:ascii="Times New Roman" w:hAnsi="Times New Roman" w:cs="Times New Roman"/>
-          <w:sz w:val="22"/>
-          <w:szCs w:val="22"/>
-        </w:rPr>
-      </w:pPr>
-      <w:r>
-        <w:rPr>
-          <w:rFonts w:ascii="Times New Roman" w:hAnsi="Times New Roman" w:cs="Times New Roman"/>
-          <w:sz w:val="22"/>
-          <w:szCs w:val="22"/>
-        </w:rPr>
-        <w:t>Name: Lord of the Rings, Number of Characters = ###</w:t>
-      </w:r>
-    </w:p>
-    <w:p>
-      <w:pPr>
-        <w:pStyle w:val="Heading1"/>
-        <w:rPr>
-          <w:rFonts w:ascii="Times New Roman" w:hAnsi="Times New Roman" w:cs="Times New Roman"/>
-        </w:rPr>
-      </w:pPr>
-      <w:r>
-        <w:rPr>
-          <w:rFonts w:ascii="Times New Roman" w:hAnsi="Times New Roman" w:cs="Times New Roman"/>
-        </w:rPr>
-        <w:t>Comparison of Sentence Generation on the Old and New Corpus</w:t>
-      </w:r>
-    </w:p>
-    <w:p>
-      <w:pPr>
-        <w:rPr>
-          <w:rFonts w:ascii="Times New Roman" w:hAnsi="Times New Roman" w:cs="Times New Roman"/>
-          <w:sz w:val="22"/>
-          <w:szCs w:val="22"/>
-        </w:rPr>
-      </w:pPr>
-      <w:r>
-        <w:rPr>
-          <w:rFonts w:ascii="Times New Roman" w:hAnsi="Times New Roman" w:cs="Times New Roman"/>
-          <w:sz w:val="22"/>
-          <w:szCs w:val="22"/>
-        </w:rPr>
-        <w:t>TBW</w:t>
-      </w:r>
-    </w:p>
-    <w:p>
-      <w:pPr>
-        <w:pStyle w:val="Heading1"/>
-        <w:rPr>
-          <w:rFonts w:ascii="Times New Roman" w:hAnsi="Times New Roman" w:cs="Times New Roman"/>
-        </w:rPr>
-      </w:pPr>
-      <w:r>
-        <w:rPr>
-          <w:rFonts w:ascii="Times New Roman" w:hAnsi="Times New Roman" w:cs="Times New Roman"/>
-        </w:rPr>
-        <w:t>Sample Output</w:t>
-      </w:r>
-    </w:p>
-    <w:p>
-      <w:pPr>
-        <w:rPr>
-          <w:rFonts w:ascii="Times New Roman" w:hAnsi="Times New Roman" w:cs="Times New Roman"/>
-          <w:sz w:val="22"/>
-          <w:szCs w:val="22"/>
-        </w:rPr>
-      </w:pPr>
-      <w:r>
-        <w:rPr>
-          <w:rFonts w:ascii="Times New Roman" w:hAnsi="Times New Roman" w:cs="Times New Roman"/>
-          <w:sz w:val="22"/>
-          <w:szCs w:val="22"/>
-        </w:rPr>
-        <w:t>TBW</w:t>
-      </w:r>
-    </w:p>
-    <w:p>
-      <w:pPr>
-        <w:pStyle w:val="Title"/>
-        <w:spacing w:before="240"/>
-        <w:rPr>
-          <w:rFonts w:ascii="Times New Roman" w:hAnsi="Times New Roman" w:cs="Times New Roman"/>
-        </w:rPr>
-      </w:pPr>
-      <w:r>
-        <w:rPr>
-          <w:rFonts w:ascii="Times New Roman" w:hAnsi="Times New Roman" w:cs="Times New Roman"/>
-        </w:rPr>
-        <w:t>Short Answer Questions – Student Forcing</w:t>
-      </w:r>
-    </w:p>
-    <w:p>
-      <w:pPr>
-        <w:pStyle w:val="Heading1"/>
-        <w:rPr>
-          <w:rFonts w:ascii="Times New Roman" w:hAnsi="Times New Roman" w:cs="Times New Roman"/>
-        </w:rPr>
-      </w:pPr>
-      <w:r>
-        <w:rPr>
-          <w:rFonts w:ascii="Times New Roman" w:hAnsi="Times New Roman" w:cs="Times New Roman"/>
-        </w:rPr>
-        <w:t>Difficulties with Student Forcing</w:t>
-      </w:r>
-    </w:p>
-    <w:p>
-      <w:pPr>
-        <w:rPr>
-          <w:rFonts w:ascii="Times New Roman" w:hAnsi="Times New Roman" w:cs="Times New Roman"/>
-          <w:sz w:val="22"/>
-          <w:szCs w:val="22"/>
-        </w:rPr>
-      </w:pPr>
-      <w:r>
-        <w:rPr>
-          <w:rFonts w:ascii="Times New Roman" w:hAnsi="Times New Roman" w:cs="Times New Roman"/>
-          <w:sz w:val="22"/>
-          <w:szCs w:val="22"/>
-        </w:rPr>
-        <w:t>Training becomes slow and unstable</w:t>
-      </w:r>
-      <w:r>
-        <w:rPr>
-          <w:rFonts w:ascii="Times New Roman" w:hAnsi="Times New Roman" w:cs="Times New Roman"/>
-          <w:sz w:val="22"/>
-          <w:szCs w:val="22"/>
-        </w:rPr>
-        <w:t>. ###</w:t>
-      </w:r>
-    </w:p>
-    <w:p>
-      <w:pPr>
-        <w:pStyle w:val="Heading1"/>
-        <w:rPr>
-          <w:rFonts w:ascii="Times New Roman" w:hAnsi="Times New Roman" w:cs="Times New Roman"/>
-        </w:rPr>
-      </w:pPr>
-      <w:r>
-        <w:rPr>
-          <w:rFonts w:ascii="Times New Roman" w:hAnsi="Times New Roman" w:cs="Times New Roman"/>
-        </w:rPr>
-        <w:t>Comparison with Teacher Forcing</w:t>
-      </w:r>
-    </w:p>
-    <w:p>
-      <w:pPr>
-        <w:rPr>
-          <w:rFonts w:ascii="Times New Roman" w:hAnsi="Times New Roman" w:cs="Times New Roman"/>
-          <w:sz w:val="22"/>
-          <w:szCs w:val="22"/>
-        </w:rPr>
-      </w:pPr>
-      <w:r>
-        <w:rPr>
-          <w:rFonts w:ascii="Times New Roman" w:hAnsi="Times New Roman" w:cs="Times New Roman"/>
-          <w:sz w:val="22"/>
-          <w:szCs w:val="22"/>
-        </w:rPr>
-        <w:t>The results are better with teacher forcing as by feeding in the correct value we prevent the error from being accumulated. ###</w:t>
-      </w:r>
-    </w:p>
-    <w:p>
-      <w:pPr>
-        <w:pStyle w:val="Heading1"/>
-        <w:rPr>
-          <w:rFonts w:ascii="Times New Roman" w:hAnsi="Times New Roman" w:cs="Times New Roman"/>
-        </w:rPr>
-      </w:pPr>
-      <w:r>
-        <w:rPr>
-          <w:rFonts w:ascii="Times New Roman" w:hAnsi="Times New Roman" w:cs="Times New Roman"/>
-        </w:rPr>
-        <w:t>Sampling Output</w:t>
-      </w:r>
-    </w:p>
-    <w:p>
-      <w:pPr>
-        <w:rPr>
-          <w:rFonts w:ascii="Times New Roman" w:hAnsi="Times New Roman" w:cs="Times New Roman"/>
-          <w:sz w:val="22"/>
-          <w:szCs w:val="22"/>
-        </w:rPr>
-      </w:pPr>
-      <w:r>
-        <w:rPr>
-          <w:rFonts w:ascii="Times New Roman" w:hAnsi="Times New Roman" w:cs="Times New Roman"/>
-          <w:sz w:val="22"/>
-          <w:szCs w:val="22"/>
-        </w:rPr>
-        <w:t>TBW</w:t>
+          <w:sz w:val="22"/>
+          <w:szCs w:val="22"/>
+        </w:rPr>
+        <w:t>#</w:t>
+      </w:r>
+      <w:r>
+        <w:rPr>
+          <w:rFonts w:ascii="Times New Roman" w:hAnsi="Times New Roman" w:cs="Times New Roman"/>
+          <w:color w:val="FF0000"/>
+          <w:sz w:val="22"/>
+          <w:szCs w:val="22"/>
+        </w:rPr>
+        <w:t>#</w:t>
+      </w:r>
+      <w:r>
+        <w:rPr>
+          <w:rFonts w:ascii="Times New Roman" w:hAnsi="Times New Roman" w:cs="Times New Roman"/>
+          <w:color w:val="FF0000"/>
+          <w:sz w:val="22"/>
+          <w:szCs w:val="22"/>
+        </w:rPr>
+        <w:t>##</w:t>
+      </w:r>
+      <w:r>
+        <w:rPr>
+          <w:rFonts w:ascii="Times New Roman" w:hAnsi="Times New Roman" w:cs="Times New Roman"/>
+          <w:sz w:val="22"/>
+          <w:szCs w:val="22"/>
+        </w:rPr>
+        <w:t>#</w:t>
       </w:r>
     </w:p>
     <w:sectPr>
@@ -1852,6 +3198,16 @@
       <w:szCs w:val="32"/>
     </w:rPr>
   </w:style>
+  <w:style w:type="character" w:styleId="PlaceholderText">
+    <w:name w:val="Placeholder Text"/>
+    <w:basedOn w:val="DefaultParagraphFont"/>
+    <w:uiPriority w:val="99"/>
+    <w:semiHidden/>
+    <w:rsid w:val="004F3B3C"/>
+    <w:rPr>
+      <w:color w:val="808080"/>
+    </w:rPr>
+  </w:style>
 </w:styles>
 </file>
 

</xml_diff>

<commit_message>
report of learning rate experiments in trycifar
</commit_message>
<xml_diff>
--- a/homework2_python.docx
+++ b/homework2_python.docx
@@ -837,73 +837,6 @@
     </w:p>
     <w:p>
       <w:pPr>
-        <w:spacing w:before="120"/>
-        <w:ind w:left="357"/>
-        <w:rPr>
-          <w:rFonts w:ascii="Times New Roman" w:hAnsi="Times New Roman" w:cs="Times New Roman"/>
-          <w:sz w:val="22"/>
-          <w:szCs w:val="22"/>
-        </w:rPr>
-      </w:pPr>
-      <w:r>
-        <w:rPr>
-          <w:rFonts w:ascii="Times New Roman" w:hAnsi="Times New Roman" w:cs="Times New Roman"/>
-          <w:sz w:val="22"/>
-          <w:szCs w:val="22"/>
-        </w:rPr>
-        <w:t>Another interest</w:t>
-      </w:r>
-      <w:r>
-        <w:rPr>
-          <w:rFonts w:ascii="Times New Roman" w:hAnsi="Times New Roman" w:cs="Times New Roman"/>
-          <w:sz w:val="22"/>
-          <w:szCs w:val="22"/>
-        </w:rPr>
-        <w:t>ing</w:t>
-      </w:r>
-      <w:r>
-        <w:rPr>
-          <w:rFonts w:ascii="Times New Roman" w:hAnsi="Times New Roman" w:cs="Times New Roman"/>
-          <w:sz w:val="22"/>
-          <w:szCs w:val="22"/>
-        </w:rPr>
-        <w:t xml:space="preserve"> observation is the </w:t>
-      </w:r>
-      <w:r>
-        <w:rPr>
-          <w:rFonts w:ascii="Times New Roman" w:hAnsi="Times New Roman" w:cs="Times New Roman"/>
-          <w:sz w:val="22"/>
-          <w:szCs w:val="22"/>
-        </w:rPr>
-        <w:t>higher perplexity</w:t>
-      </w:r>
-      <w:r>
-        <w:rPr>
-          <w:rFonts w:ascii="Times New Roman" w:hAnsi="Times New Roman" w:cs="Times New Roman"/>
-          <w:sz w:val="22"/>
-          <w:szCs w:val="22"/>
-        </w:rPr>
-        <w:t xml:space="preserve"> in the beam</w:t>
-      </w:r>
-      <w:r>
-        <w:rPr>
-          <w:rFonts w:ascii="Times New Roman" w:hAnsi="Times New Roman" w:cs="Times New Roman"/>
-          <w:sz w:val="22"/>
-          <w:szCs w:val="22"/>
-        </w:rPr>
-        <w:t xml:space="preserve"> results (italicized)</w:t>
-      </w:r>
-      <w:r>
-        <w:rPr>
-          <w:rFonts w:ascii="Times New Roman" w:hAnsi="Times New Roman" w:cs="Times New Roman"/>
-          <w:sz w:val="22"/>
-          <w:szCs w:val="22"/>
-        </w:rPr>
-        <w:t>.</w:t>
-      </w:r>
-    </w:p>
-    <w:p>
-      <w:pPr>
         <w:pStyle w:val="Heading1"/>
         <w:rPr>
           <w:rFonts w:ascii="Times New Roman" w:hAnsi="Times New Roman" w:cs="Times New Roman"/>
@@ -1002,7 +935,6 @@
         <w:rPr>
           <w:rFonts w:ascii="Times New Roman" w:hAnsi="Times New Roman" w:cs="Times New Roman"/>
         </w:rPr>
-        <w:lastRenderedPageBreak/>
         <w:t>Comparison of Temperature Values</w:t>
       </w:r>
     </w:p>
@@ -1059,6 +991,7 @@
           <w:sz w:val="22"/>
           <w:szCs w:val="22"/>
         </w:rPr>
+        <w:lastRenderedPageBreak/>
         <w:t>generated with sample (temperature = 0.5)</w:t>
       </w:r>
       <w:r>
@@ -2151,7 +2084,7 @@
           <w:sz w:val="22"/>
           <w:szCs w:val="22"/>
         </w:rPr>
-        <w:t>TBW</w:t>
+        <w:t>generated with beam (temperature = 0.5, beam width = 5)</w:t>
       </w:r>
       <w:r>
         <w:rPr>
@@ -2167,75 +2100,105 @@
           <w:sz w:val="22"/>
           <w:szCs w:val="22"/>
         </w:rPr>
-        <w:t>#</w:t>
-      </w:r>
-      <w:r>
-        <w:rPr>
-          <w:rFonts w:ascii="Times New Roman" w:hAnsi="Times New Roman" w:cs="Times New Roman"/>
-          <w:color w:val="FF0000"/>
-          <w:sz w:val="22"/>
-          <w:szCs w:val="22"/>
-        </w:rPr>
-        <w:t>#</w:t>
-      </w:r>
-      <w:r>
-        <w:rPr>
-          <w:rFonts w:ascii="Times New Roman" w:hAnsi="Times New Roman" w:cs="Times New Roman"/>
-          <w:color w:val="FF0000"/>
-          <w:sz w:val="22"/>
-          <w:szCs w:val="22"/>
-        </w:rPr>
-        <w:t>##</w:t>
-      </w:r>
-      <w:r>
-        <w:rPr>
-          <w:rFonts w:ascii="Times New Roman" w:hAnsi="Times New Roman" w:cs="Times New Roman"/>
-          <w:sz w:val="22"/>
-          <w:szCs w:val="22"/>
-        </w:rPr>
-        <w:t>#</w:t>
+        <w:sym w:font="Wingdings" w:char="F0E0"/>
+      </w:r>
+      <w:r>
+        <w:rPr>
+          <w:rFonts w:ascii="Times New Roman" w:hAnsi="Times New Roman" w:cs="Times New Roman"/>
+          <w:sz w:val="22"/>
+          <w:szCs w:val="22"/>
+        </w:rPr>
+        <w:t xml:space="preserve"> </w:t>
+      </w:r>
+      <w:r>
+        <w:rPr>
+          <w:rFonts w:ascii="Times New Roman" w:hAnsi="Times New Roman" w:cs="Times New Roman"/>
+          <w:sz w:val="22"/>
+          <w:szCs w:val="22"/>
+        </w:rPr>
+        <w:t xml:space="preserve">found the hobbits of the roads of the Ring of the Ring of the Ring of the Ring of the Ring of the Ring of the Ring of the Ring of the Ring of the Ring of the Ring of the Ring of the Ring of the Ring of the Ring of </w:t>
+      </w:r>
+      <w:proofErr w:type="spellStart"/>
+      <w:r>
+        <w:rPr>
+          <w:rFonts w:ascii="Times New Roman" w:hAnsi="Times New Roman" w:cs="Times New Roman"/>
+          <w:sz w:val="22"/>
+          <w:szCs w:val="22"/>
+        </w:rPr>
+        <w:t>th</w:t>
+      </w:r>
+      <w:proofErr w:type="spellEnd"/>
+    </w:p>
+    <w:p>
+      <w:pPr>
+        <w:pStyle w:val="ListParagraph"/>
+        <w:numPr>
+          <w:ilvl w:val="0"/>
+          <w:numId w:val="2"/>
+        </w:numPr>
+        <w:rPr>
+          <w:rFonts w:ascii="Times New Roman" w:hAnsi="Times New Roman" w:cs="Times New Roman"/>
+          <w:sz w:val="22"/>
+          <w:szCs w:val="22"/>
+        </w:rPr>
+      </w:pPr>
+    </w:p>
+    <w:p>
+      <w:pPr>
+        <w:spacing w:before="120"/>
+        <w:rPr>
+          <w:rFonts w:ascii="Times New Roman" w:hAnsi="Times New Roman" w:cs="Times New Roman"/>
+          <w:sz w:val="22"/>
+          <w:szCs w:val="22"/>
+        </w:rPr>
+      </w:pPr>
+      <w:r>
+        <w:rPr>
+          <w:rFonts w:ascii="Times New Roman" w:hAnsi="Times New Roman" w:cs="Times New Roman"/>
+          <w:sz w:val="22"/>
+          <w:szCs w:val="22"/>
+        </w:rPr>
+        <w:t xml:space="preserve">It’s </w:t>
+      </w:r>
+      <w:proofErr w:type="gramStart"/>
+      <w:r>
+        <w:rPr>
+          <w:rFonts w:ascii="Times New Roman" w:hAnsi="Times New Roman" w:cs="Times New Roman"/>
+          <w:sz w:val="22"/>
+          <w:szCs w:val="22"/>
+        </w:rPr>
+        <w:t>cool</w:t>
+      </w:r>
+      <w:proofErr w:type="gramEnd"/>
+      <w:r>
+        <w:rPr>
+          <w:rFonts w:ascii="Times New Roman" w:hAnsi="Times New Roman" w:cs="Times New Roman"/>
+          <w:sz w:val="22"/>
+          <w:szCs w:val="22"/>
+        </w:rPr>
+        <w:t xml:space="preserve"> that ‘Ring’ but not ‘ring’ appears in the generated sentences.</w:t>
+      </w:r>
+      <w:r>
+        <w:rPr>
+          <w:rFonts w:ascii="Times New Roman" w:hAnsi="Times New Roman" w:cs="Times New Roman"/>
+          <w:sz w:val="22"/>
+          <w:szCs w:val="22"/>
+        </w:rPr>
+        <w:t xml:space="preserve"> Also note that with a small temperature </w:t>
+      </w:r>
+      <w:r>
+        <w:rPr>
+          <w:rFonts w:ascii="Times New Roman" w:hAnsi="Times New Roman" w:cs="Times New Roman"/>
+          <w:sz w:val="22"/>
+          <w:szCs w:val="22"/>
+        </w:rPr>
+        <w:t>beam search has been caught up in repetition so is max. These are both the result of considering a probability distribution with more pronounced valleys and peaks.</w:t>
       </w:r>
       <w:bookmarkStart w:id="0" w:name="_GoBack"/>
       <w:bookmarkEnd w:id="0"/>
     </w:p>
     <w:p>
       <w:pPr>
-        <w:spacing w:before="120"/>
-        <w:rPr>
-          <w:rFonts w:ascii="Times New Roman" w:hAnsi="Times New Roman" w:cs="Times New Roman"/>
-          <w:sz w:val="22"/>
-          <w:szCs w:val="22"/>
-        </w:rPr>
-      </w:pPr>
-      <w:r>
-        <w:rPr>
-          <w:rFonts w:ascii="Times New Roman" w:hAnsi="Times New Roman" w:cs="Times New Roman"/>
-          <w:sz w:val="22"/>
-          <w:szCs w:val="22"/>
-        </w:rPr>
-        <w:t xml:space="preserve">It’s </w:t>
-      </w:r>
-      <w:proofErr w:type="gramStart"/>
-      <w:r>
-        <w:rPr>
-          <w:rFonts w:ascii="Times New Roman" w:hAnsi="Times New Roman" w:cs="Times New Roman"/>
-          <w:sz w:val="22"/>
-          <w:szCs w:val="22"/>
-        </w:rPr>
-        <w:t>cool</w:t>
-      </w:r>
-      <w:proofErr w:type="gramEnd"/>
-      <w:r>
-        <w:rPr>
-          <w:rFonts w:ascii="Times New Roman" w:hAnsi="Times New Roman" w:cs="Times New Roman"/>
-          <w:sz w:val="22"/>
-          <w:szCs w:val="22"/>
-        </w:rPr>
-        <w:t xml:space="preserve"> that ‘Ring’ but not ‘ring’ appears in the generated sentences.</w:t>
-      </w:r>
-    </w:p>
-    <w:p>
-      <w:pPr>
         <w:pStyle w:val="Title"/>
         <w:spacing w:before="240"/>
         <w:rPr>
@@ -2359,7 +2322,23 @@
           <w:sz w:val="22"/>
           <w:szCs w:val="22"/>
         </w:rPr>
-        <w:t xml:space="preserve">. By helping the network this </w:t>
+        <w:t xml:space="preserve">. By helping the network </w:t>
+      </w:r>
+      <w:r>
+        <w:rPr>
+          <w:rFonts w:ascii="Times New Roman" w:hAnsi="Times New Roman" w:cs="Times New Roman"/>
+          <w:sz w:val="22"/>
+          <w:szCs w:val="22"/>
+        </w:rPr>
+        <w:t xml:space="preserve">in </w:t>
+      </w:r>
+      <w:r>
+        <w:rPr>
+          <w:rFonts w:ascii="Times New Roman" w:hAnsi="Times New Roman" w:cs="Times New Roman"/>
+          <w:sz w:val="22"/>
+          <w:szCs w:val="22"/>
+        </w:rPr>
+        <w:t xml:space="preserve">this </w:t>
       </w:r>
       <w:proofErr w:type="gramStart"/>
       <w:r>
@@ -2442,15 +2421,7 @@
           <w:sz w:val="22"/>
           <w:szCs w:val="22"/>
         </w:rPr>
-        <w:t xml:space="preserve"> </w:t>
-      </w:r>
-      <w:r>
-        <w:rPr>
-          <w:rFonts w:ascii="Times New Roman" w:hAnsi="Times New Roman" w:cs="Times New Roman"/>
-          <w:sz w:val="22"/>
-          <w:szCs w:val="22"/>
-        </w:rPr>
-        <w:t>#</w:t>
+        <w:t xml:space="preserve"> #</w:t>
       </w:r>
       <w:r>
         <w:rPr>

</xml_diff>

<commit_message>
the first submission is ready
</commit_message>
<xml_diff>
--- a/homework2_python.docx
+++ b/homework2_python.docx
@@ -783,6 +783,50 @@
         </w:rPr>
         <w:t xml:space="preserve"> of the side of the side of the side of the side of the side of the side of the side of the side of the side of the side of the side</w:t>
       </w:r>
+      <w:r>
+        <w:rPr>
+          <w:rFonts w:ascii="Times New Roman" w:hAnsi="Times New Roman" w:cs="Times New Roman"/>
+          <w:sz w:val="22"/>
+          <w:szCs w:val="22"/>
+        </w:rPr>
+        <w:t xml:space="preserve"> </w:t>
+      </w:r>
+      <w:bookmarkStart w:id="0" w:name="_GoBack"/>
+      <w:r>
+        <w:rPr>
+          <w:rFonts w:ascii="Times New Roman" w:hAnsi="Times New Roman" w:cs="Times New Roman"/>
+          <w:sz w:val="22"/>
+          <w:szCs w:val="22"/>
+        </w:rPr>
+        <w:t>#</w:t>
+      </w:r>
+      <w:r>
+        <w:rPr>
+          <w:rFonts w:ascii="Times New Roman" w:hAnsi="Times New Roman" w:cs="Times New Roman"/>
+          <w:color w:val="FF0000"/>
+          <w:sz w:val="22"/>
+          <w:szCs w:val="22"/>
+        </w:rPr>
+        <w:t>#</w:t>
+      </w:r>
+      <w:r>
+        <w:rPr>
+          <w:rFonts w:ascii="Times New Roman" w:hAnsi="Times New Roman" w:cs="Times New Roman"/>
+          <w:color w:val="FF0000"/>
+          <w:sz w:val="22"/>
+          <w:szCs w:val="22"/>
+        </w:rPr>
+        <w:t>##</w:t>
+      </w:r>
+      <w:r>
+        <w:rPr>
+          <w:rFonts w:ascii="Times New Roman" w:hAnsi="Times New Roman" w:cs="Times New Roman"/>
+          <w:sz w:val="22"/>
+          <w:szCs w:val="22"/>
+        </w:rPr>
+        <w:t>#</w:t>
+      </w:r>
+      <w:bookmarkEnd w:id="0"/>
     </w:p>
     <w:p>
       <w:pPr>
@@ -816,7 +860,23 @@
           <w:sz w:val="22"/>
           <w:szCs w:val="22"/>
         </w:rPr>
-        <w:t xml:space="preserve">methods have got into predicting the same sequence of words (to be able to) </w:t>
+        <w:t xml:space="preserve">methods have got into </w:t>
+      </w:r>
+      <w:r>
+        <w:rPr>
+          <w:rFonts w:ascii="Times New Roman" w:hAnsi="Times New Roman" w:cs="Times New Roman"/>
+          <w:sz w:val="22"/>
+          <w:szCs w:val="22"/>
+        </w:rPr>
+        <w:t>repeating</w:t>
+      </w:r>
+      <w:r>
+        <w:rPr>
+          <w:rFonts w:ascii="Times New Roman" w:hAnsi="Times New Roman" w:cs="Times New Roman"/>
+          <w:sz w:val="22"/>
+          <w:szCs w:val="22"/>
+        </w:rPr>
+        <w:t xml:space="preserve"> the same sequence of words (to be able to) </w:t>
       </w:r>
       <w:r>
         <w:rPr>
@@ -1543,6 +1603,48 @@
         </w:rPr>
         <w:t>the r sand  "he e was</w:t>
       </w:r>
+      <w:r>
+        <w:rPr>
+          <w:rFonts w:ascii="Times New Roman" w:hAnsi="Times New Roman" w:cs="Times New Roman"/>
+          <w:sz w:val="22"/>
+          <w:szCs w:val="22"/>
+        </w:rPr>
+        <w:t xml:space="preserve"> </w:t>
+      </w:r>
+      <w:r>
+        <w:rPr>
+          <w:rFonts w:ascii="Times New Roman" w:hAnsi="Times New Roman" w:cs="Times New Roman"/>
+          <w:sz w:val="22"/>
+          <w:szCs w:val="22"/>
+        </w:rPr>
+        <w:t>#</w:t>
+      </w:r>
+      <w:r>
+        <w:rPr>
+          <w:rFonts w:ascii="Times New Roman" w:hAnsi="Times New Roman" w:cs="Times New Roman"/>
+          <w:color w:val="FF0000"/>
+          <w:sz w:val="22"/>
+          <w:szCs w:val="22"/>
+        </w:rPr>
+        <w:t>#</w:t>
+      </w:r>
+      <w:r>
+        <w:rPr>
+          <w:rFonts w:ascii="Times New Roman" w:hAnsi="Times New Roman" w:cs="Times New Roman"/>
+          <w:color w:val="FF0000"/>
+          <w:sz w:val="22"/>
+          <w:szCs w:val="22"/>
+        </w:rPr>
+        <w:t>##</w:t>
+      </w:r>
+      <w:r>
+        <w:rPr>
+          <w:rFonts w:ascii="Times New Roman" w:hAnsi="Times New Roman" w:cs="Times New Roman"/>
+          <w:sz w:val="22"/>
+          <w:szCs w:val="22"/>
+        </w:rPr>
+        <w:t>#</w:t>
+      </w:r>
     </w:p>
     <w:p>
       <w:pPr>
@@ -1888,7 +1990,23 @@
           <w:sz w:val="22"/>
           <w:szCs w:val="22"/>
         </w:rPr>
-        <w:t xml:space="preserve">The test performance is lower too. </w:t>
+        <w:t>The test performance is lower too</w:t>
+      </w:r>
+      <w:r>
+        <w:rPr>
+          <w:rFonts w:ascii="Times New Roman" w:hAnsi="Times New Roman" w:cs="Times New Roman"/>
+          <w:sz w:val="22"/>
+          <w:szCs w:val="22"/>
+        </w:rPr>
+        <w:t xml:space="preserve"> (see images below)</w:t>
+      </w:r>
+      <w:r>
+        <w:rPr>
+          <w:rFonts w:ascii="Times New Roman" w:hAnsi="Times New Roman" w:cs="Times New Roman"/>
+          <w:sz w:val="22"/>
+          <w:szCs w:val="22"/>
+        </w:rPr>
+        <w:t xml:space="preserve">. </w:t>
       </w:r>
       <w:r>
         <w:rPr>
@@ -1905,6 +2023,314 @@
           <w:szCs w:val="22"/>
         </w:rPr>
         <w:t xml:space="preserve">likely because the new data set I have used is smaller (one third of the harry potter dataset in terms of file size). </w:t>
+      </w:r>
+    </w:p>
+    <w:p>
+      <w:pPr>
+        <w:rPr>
+          <w:rFonts w:ascii="Times New Roman" w:hAnsi="Times New Roman" w:cs="Times New Roman"/>
+          <w:sz w:val="22"/>
+          <w:szCs w:val="22"/>
+        </w:rPr>
+      </w:pPr>
+    </w:p>
+    <w:p>
+      <w:pPr>
+        <w:rPr>
+          <w:rFonts w:ascii="Times New Roman" w:hAnsi="Times New Roman" w:cs="Times New Roman"/>
+          <w:sz w:val="22"/>
+          <w:szCs w:val="22"/>
+        </w:rPr>
+      </w:pPr>
+      <w:r>
+        <w:rPr>
+          <w:rFonts w:ascii="Times New Roman" w:hAnsi="Times New Roman" w:cs="Times New Roman"/>
+          <w:noProof/>
+          <w:sz w:val="22"/>
+          <w:szCs w:val="22"/>
+        </w:rPr>
+        <w:drawing>
+          <wp:inline distT="0" distB="0" distL="0" distR="0" wp14:anchorId="6090670C" wp14:editId="45043502">
+            <wp:extent cx="5943600" cy="3097530"/>
+            <wp:effectExtent l="0" t="0" r="0" b="1270"/>
+            <wp:docPr id="3" name="Picture 3"/>
+            <wp:cNvGraphicFramePr>
+              <a:graphicFrameLocks xmlns:a="http://schemas.openxmlformats.org/drawingml/2006/main" noChangeAspect="1"/>
+            </wp:cNvGraphicFramePr>
+            <a:graphic xmlns:a="http://schemas.openxmlformats.org/drawingml/2006/main">
+              <a:graphicData uri="http://schemas.openxmlformats.org/drawingml/2006/picture">
+                <pic:pic xmlns:pic="http://schemas.openxmlformats.org/drawingml/2006/picture">
+                  <pic:nvPicPr>
+                    <pic:cNvPr id="3" name="hw2-trainloss-lord.png"/>
+                    <pic:cNvPicPr/>
+                  </pic:nvPicPr>
+                  <pic:blipFill>
+                    <a:blip r:embed="rId10">
+                      <a:extLst>
+                        <a:ext uri="{28A0092B-C50C-407E-A947-70E740481C1C}">
+                          <a14:useLocalDpi xmlns:a14="http://schemas.microsoft.com/office/drawing/2010/main" val="0"/>
+                        </a:ext>
+                      </a:extLst>
+                    </a:blip>
+                    <a:stretch>
+                      <a:fillRect/>
+                    </a:stretch>
+                  </pic:blipFill>
+                  <pic:spPr>
+                    <a:xfrm>
+                      <a:off x="0" y="0"/>
+                      <a:ext cx="5943600" cy="3097530"/>
+                    </a:xfrm>
+                    <a:prstGeom prst="rect">
+                      <a:avLst/>
+                    </a:prstGeom>
+                  </pic:spPr>
+                </pic:pic>
+              </a:graphicData>
+            </a:graphic>
+          </wp:inline>
+        </w:drawing>
+      </w:r>
+    </w:p>
+    <w:p>
+      <w:pPr>
+        <w:rPr>
+          <w:rFonts w:ascii="Times New Roman" w:hAnsi="Times New Roman" w:cs="Times New Roman"/>
+          <w:sz w:val="22"/>
+          <w:szCs w:val="22"/>
+        </w:rPr>
+      </w:pPr>
+      <w:r>
+        <w:rPr>
+          <w:rFonts w:ascii="Times New Roman" w:hAnsi="Times New Roman" w:cs="Times New Roman"/>
+          <w:noProof/>
+          <w:sz w:val="22"/>
+          <w:szCs w:val="22"/>
+        </w:rPr>
+        <w:lastRenderedPageBreak/>
+        <w:drawing>
+          <wp:inline distT="0" distB="0" distL="0" distR="0" wp14:anchorId="2288A08E" wp14:editId="31E2787B">
+            <wp:extent cx="5943600" cy="3068320"/>
+            <wp:effectExtent l="0" t="0" r="0" b="5080"/>
+            <wp:docPr id="7" name="Picture 7"/>
+            <wp:cNvGraphicFramePr>
+              <a:graphicFrameLocks xmlns:a="http://schemas.openxmlformats.org/drawingml/2006/main" noChangeAspect="1"/>
+            </wp:cNvGraphicFramePr>
+            <a:graphic xmlns:a="http://schemas.openxmlformats.org/drawingml/2006/main">
+              <a:graphicData uri="http://schemas.openxmlformats.org/drawingml/2006/picture">
+                <pic:pic xmlns:pic="http://schemas.openxmlformats.org/drawingml/2006/picture">
+                  <pic:nvPicPr>
+                    <pic:cNvPr id="7" name="hw2-trainperplexity-lord.png"/>
+                    <pic:cNvPicPr/>
+                  </pic:nvPicPr>
+                  <pic:blipFill>
+                    <a:blip r:embed="rId11">
+                      <a:extLst>
+                        <a:ext uri="{28A0092B-C50C-407E-A947-70E740481C1C}">
+                          <a14:useLocalDpi xmlns:a14="http://schemas.microsoft.com/office/drawing/2010/main" val="0"/>
+                        </a:ext>
+                      </a:extLst>
+                    </a:blip>
+                    <a:stretch>
+                      <a:fillRect/>
+                    </a:stretch>
+                  </pic:blipFill>
+                  <pic:spPr>
+                    <a:xfrm>
+                      <a:off x="0" y="0"/>
+                      <a:ext cx="5943600" cy="3068320"/>
+                    </a:xfrm>
+                    <a:prstGeom prst="rect">
+                      <a:avLst/>
+                    </a:prstGeom>
+                  </pic:spPr>
+                </pic:pic>
+              </a:graphicData>
+            </a:graphic>
+          </wp:inline>
+        </w:drawing>
+      </w:r>
+    </w:p>
+    <w:p>
+      <w:pPr>
+        <w:rPr>
+          <w:rFonts w:ascii="Times New Roman" w:hAnsi="Times New Roman" w:cs="Times New Roman"/>
+          <w:sz w:val="22"/>
+          <w:szCs w:val="22"/>
+        </w:rPr>
+      </w:pPr>
+      <w:r>
+        <w:rPr>
+          <w:rFonts w:ascii="Times New Roman" w:hAnsi="Times New Roman" w:cs="Times New Roman"/>
+          <w:noProof/>
+          <w:sz w:val="22"/>
+          <w:szCs w:val="22"/>
+        </w:rPr>
+        <w:drawing>
+          <wp:inline distT="0" distB="0" distL="0" distR="0" wp14:anchorId="5AFB5A33" wp14:editId="641002C8">
+            <wp:extent cx="5943600" cy="3076575"/>
+            <wp:effectExtent l="0" t="0" r="0" b="0"/>
+            <wp:docPr id="8" name="Picture 8"/>
+            <wp:cNvGraphicFramePr>
+              <a:graphicFrameLocks xmlns:a="http://schemas.openxmlformats.org/drawingml/2006/main" noChangeAspect="1"/>
+            </wp:cNvGraphicFramePr>
+            <a:graphic xmlns:a="http://schemas.openxmlformats.org/drawingml/2006/main">
+              <a:graphicData uri="http://schemas.openxmlformats.org/drawingml/2006/picture">
+                <pic:pic xmlns:pic="http://schemas.openxmlformats.org/drawingml/2006/picture">
+                  <pic:nvPicPr>
+                    <pic:cNvPr id="8" name="hw2-testloss-lord.png"/>
+                    <pic:cNvPicPr/>
+                  </pic:nvPicPr>
+                  <pic:blipFill>
+                    <a:blip r:embed="rId12">
+                      <a:extLst>
+                        <a:ext uri="{28A0092B-C50C-407E-A947-70E740481C1C}">
+                          <a14:useLocalDpi xmlns:a14="http://schemas.microsoft.com/office/drawing/2010/main" val="0"/>
+                        </a:ext>
+                      </a:extLst>
+                    </a:blip>
+                    <a:stretch>
+                      <a:fillRect/>
+                    </a:stretch>
+                  </pic:blipFill>
+                  <pic:spPr>
+                    <a:xfrm>
+                      <a:off x="0" y="0"/>
+                      <a:ext cx="5943600" cy="3076575"/>
+                    </a:xfrm>
+                    <a:prstGeom prst="rect">
+                      <a:avLst/>
+                    </a:prstGeom>
+                  </pic:spPr>
+                </pic:pic>
+              </a:graphicData>
+            </a:graphic>
+          </wp:inline>
+        </w:drawing>
+      </w:r>
+    </w:p>
+    <w:p>
+      <w:pPr>
+        <w:rPr>
+          <w:rFonts w:ascii="Times New Roman" w:hAnsi="Times New Roman" w:cs="Times New Roman"/>
+          <w:sz w:val="22"/>
+          <w:szCs w:val="22"/>
+        </w:rPr>
+      </w:pPr>
+      <w:r>
+        <w:rPr>
+          <w:rFonts w:ascii="Times New Roman" w:hAnsi="Times New Roman" w:cs="Times New Roman"/>
+          <w:noProof/>
+        </w:rPr>
+        <w:lastRenderedPageBreak/>
+        <w:drawing>
+          <wp:inline distT="0" distB="0" distL="0" distR="0" wp14:anchorId="15CFD2F0" wp14:editId="1CFB4879">
+            <wp:extent cx="5943600" cy="3076575"/>
+            <wp:effectExtent l="0" t="0" r="0" b="0"/>
+            <wp:docPr id="9" name="Picture 9"/>
+            <wp:cNvGraphicFramePr>
+              <a:graphicFrameLocks xmlns:a="http://schemas.openxmlformats.org/drawingml/2006/main" noChangeAspect="1"/>
+            </wp:cNvGraphicFramePr>
+            <a:graphic xmlns:a="http://schemas.openxmlformats.org/drawingml/2006/main">
+              <a:graphicData uri="http://schemas.openxmlformats.org/drawingml/2006/picture">
+                <pic:pic xmlns:pic="http://schemas.openxmlformats.org/drawingml/2006/picture">
+                  <pic:nvPicPr>
+                    <pic:cNvPr id="9" name="hw2-testperplexity-lord.png"/>
+                    <pic:cNvPicPr/>
+                  </pic:nvPicPr>
+                  <pic:blipFill>
+                    <a:blip r:embed="rId13">
+                      <a:extLst>
+                        <a:ext uri="{28A0092B-C50C-407E-A947-70E740481C1C}">
+                          <a14:useLocalDpi xmlns:a14="http://schemas.microsoft.com/office/drawing/2010/main" val="0"/>
+                        </a:ext>
+                      </a:extLst>
+                    </a:blip>
+                    <a:stretch>
+                      <a:fillRect/>
+                    </a:stretch>
+                  </pic:blipFill>
+                  <pic:spPr>
+                    <a:xfrm>
+                      <a:off x="0" y="0"/>
+                      <a:ext cx="5943600" cy="3076575"/>
+                    </a:xfrm>
+                    <a:prstGeom prst="rect">
+                      <a:avLst/>
+                    </a:prstGeom>
+                  </pic:spPr>
+                </pic:pic>
+              </a:graphicData>
+            </a:graphic>
+          </wp:inline>
+        </w:drawing>
+      </w:r>
+    </w:p>
+    <w:p>
+      <w:pPr>
+        <w:rPr>
+          <w:rFonts w:ascii="Times New Roman" w:hAnsi="Times New Roman" w:cs="Times New Roman"/>
+          <w:sz w:val="22"/>
+          <w:szCs w:val="22"/>
+        </w:rPr>
+      </w:pPr>
+    </w:p>
+    <w:p>
+      <w:pPr>
+        <w:rPr>
+          <w:rFonts w:ascii="Times New Roman" w:hAnsi="Times New Roman" w:cs="Times New Roman"/>
+          <w:sz w:val="22"/>
+          <w:szCs w:val="22"/>
+        </w:rPr>
+      </w:pPr>
+      <w:r>
+        <w:rPr>
+          <w:rFonts w:ascii="Times New Roman" w:hAnsi="Times New Roman" w:cs="Times New Roman"/>
+          <w:noProof/>
+          <w:sz w:val="22"/>
+          <w:szCs w:val="22"/>
+        </w:rPr>
+        <w:drawing>
+          <wp:inline distT="0" distB="0" distL="0" distR="0" wp14:anchorId="140EFA59" wp14:editId="06ABC458">
+            <wp:extent cx="5943600" cy="3084195"/>
+            <wp:effectExtent l="0" t="0" r="0" b="1905"/>
+            <wp:docPr id="10" name="Picture 10"/>
+            <wp:cNvGraphicFramePr>
+              <a:graphicFrameLocks xmlns:a="http://schemas.openxmlformats.org/drawingml/2006/main" noChangeAspect="1"/>
+            </wp:cNvGraphicFramePr>
+            <a:graphic xmlns:a="http://schemas.openxmlformats.org/drawingml/2006/main">
+              <a:graphicData uri="http://schemas.openxmlformats.org/drawingml/2006/picture">
+                <pic:pic xmlns:pic="http://schemas.openxmlformats.org/drawingml/2006/picture">
+                  <pic:nvPicPr>
+                    <pic:cNvPr id="10" name="hw2-testaccuracy-lord.png"/>
+                    <pic:cNvPicPr/>
+                  </pic:nvPicPr>
+                  <pic:blipFill>
+                    <a:blip r:embed="rId14">
+                      <a:extLst>
+                        <a:ext uri="{28A0092B-C50C-407E-A947-70E740481C1C}">
+                          <a14:useLocalDpi xmlns:a14="http://schemas.microsoft.com/office/drawing/2010/main" val="0"/>
+                        </a:ext>
+                      </a:extLst>
+                    </a:blip>
+                    <a:stretch>
+                      <a:fillRect/>
+                    </a:stretch>
+                  </pic:blipFill>
+                  <pic:spPr>
+                    <a:xfrm>
+                      <a:off x="0" y="0"/>
+                      <a:ext cx="5943600" cy="3084195"/>
+                    </a:xfrm>
+                    <a:prstGeom prst="rect">
+                      <a:avLst/>
+                    </a:prstGeom>
+                  </pic:spPr>
+                </pic:pic>
+              </a:graphicData>
+            </a:graphic>
+          </wp:inline>
+        </w:drawing>
       </w:r>
     </w:p>
     <w:p>
@@ -2084,6 +2510,7 @@
           <w:sz w:val="22"/>
           <w:szCs w:val="22"/>
         </w:rPr>
+        <w:lastRenderedPageBreak/>
         <w:t>generated with beam (temperature = 0.5, beam width = 5)</w:t>
       </w:r>
       <w:r>
@@ -2128,20 +2555,48 @@
         <w:t>th</w:t>
       </w:r>
       <w:proofErr w:type="spellEnd"/>
-    </w:p>
-    <w:p>
-      <w:pPr>
-        <w:pStyle w:val="ListParagraph"/>
-        <w:numPr>
-          <w:ilvl w:val="0"/>
-          <w:numId w:val="2"/>
-        </w:numPr>
-        <w:rPr>
-          <w:rFonts w:ascii="Times New Roman" w:hAnsi="Times New Roman" w:cs="Times New Roman"/>
-          <w:sz w:val="22"/>
-          <w:szCs w:val="22"/>
-        </w:rPr>
-      </w:pPr>
+      <w:r>
+        <w:rPr>
+          <w:rFonts w:ascii="Times New Roman" w:hAnsi="Times New Roman" w:cs="Times New Roman"/>
+          <w:sz w:val="22"/>
+          <w:szCs w:val="22"/>
+        </w:rPr>
+        <w:t xml:space="preserve"> </w:t>
+      </w:r>
+      <w:r>
+        <w:rPr>
+          <w:rFonts w:ascii="Times New Roman" w:hAnsi="Times New Roman" w:cs="Times New Roman"/>
+          <w:sz w:val="22"/>
+          <w:szCs w:val="22"/>
+        </w:rPr>
+        <w:t>#</w:t>
+      </w:r>
+      <w:r>
+        <w:rPr>
+          <w:rFonts w:ascii="Times New Roman" w:hAnsi="Times New Roman" w:cs="Times New Roman"/>
+          <w:color w:val="FF0000"/>
+          <w:sz w:val="22"/>
+          <w:szCs w:val="22"/>
+        </w:rPr>
+        <w:t>#</w:t>
+      </w:r>
+      <w:r>
+        <w:rPr>
+          <w:rFonts w:ascii="Times New Roman" w:hAnsi="Times New Roman" w:cs="Times New Roman"/>
+          <w:color w:val="FF0000"/>
+          <w:sz w:val="22"/>
+          <w:szCs w:val="22"/>
+        </w:rPr>
+        <w:t>##</w:t>
+      </w:r>
+      <w:r>
+        <w:rPr>
+          <w:rFonts w:ascii="Times New Roman" w:hAnsi="Times New Roman" w:cs="Times New Roman"/>
+          <w:sz w:val="22"/>
+          <w:szCs w:val="22"/>
+        </w:rPr>
+        <w:t>#</w:t>
+      </w:r>
     </w:p>
     <w:p>
       <w:pPr>
@@ -2194,8 +2649,6 @@
         </w:rPr>
         <w:t>beam search has been caught up in repetition so is max. These are both the result of considering a probability distribution with more pronounced valleys and peaks.</w:t>
       </w:r>
-      <w:bookmarkStart w:id="0" w:name="_GoBack"/>
-      <w:bookmarkEnd w:id="0"/>
     </w:p>
     <w:p>
       <w:pPr>
@@ -2223,7 +2676,6 @@
         <w:rPr>
           <w:rFonts w:ascii="Times New Roman" w:hAnsi="Times New Roman" w:cs="Times New Roman"/>
         </w:rPr>
-        <w:lastRenderedPageBreak/>
         <w:t>Difficulties with Student Forcing</w:t>
       </w:r>
     </w:p>
@@ -3179,6 +3631,33 @@
       <w:color w:val="808080"/>
     </w:rPr>
   </w:style>
+  <w:style w:type="paragraph" w:styleId="BalloonText">
+    <w:name w:val="Balloon Text"/>
+    <w:basedOn w:val="Normal"/>
+    <w:link w:val="BalloonTextChar"/>
+    <w:uiPriority w:val="99"/>
+    <w:semiHidden/>
+    <w:unhideWhenUsed/>
+    <w:rsid w:val="006C5AF0"/>
+    <w:rPr>
+      <w:rFonts w:ascii="Times New Roman" w:hAnsi="Times New Roman" w:cs="Times New Roman"/>
+      <w:sz w:val="18"/>
+      <w:szCs w:val="18"/>
+    </w:rPr>
+  </w:style>
+  <w:style w:type="character" w:customStyle="1" w:styleId="BalloonTextChar">
+    <w:name w:val="Balloon Text Char"/>
+    <w:basedOn w:val="DefaultParagraphFont"/>
+    <w:link w:val="BalloonText"/>
+    <w:uiPriority w:val="99"/>
+    <w:semiHidden/>
+    <w:rsid w:val="006C5AF0"/>
+    <w:rPr>
+      <w:rFonts w:ascii="Times New Roman" w:hAnsi="Times New Roman" w:cs="Times New Roman"/>
+      <w:sz w:val="18"/>
+      <w:szCs w:val="18"/>
+    </w:rPr>
+  </w:style>
 </w:styles>
 </file>
 

</xml_diff>

<commit_message>
additional things part done
</commit_message>
<xml_diff>
--- a/homework2_python.docx
+++ b/homework2_python.docx
@@ -692,7 +692,23 @@
           <w:sz w:val="22"/>
           <w:szCs w:val="22"/>
         </w:rPr>
-        <w:t>generated with beam (temperature = 0.0, beam width = 5)</w:t>
+        <w:t xml:space="preserve">generated </w:t>
+      </w:r>
+      <w:r>
+        <w:rPr>
+          <w:rFonts w:ascii="Times New Roman" w:hAnsi="Times New Roman" w:cs="Times New Roman"/>
+          <w:sz w:val="22"/>
+          <w:szCs w:val="22"/>
+        </w:rPr>
+        <w:t xml:space="preserve">with </w:t>
+      </w:r>
+      <w:r>
+        <w:rPr>
+          <w:rFonts w:ascii="Times New Roman" w:hAnsi="Times New Roman" w:cs="Times New Roman"/>
+          <w:sz w:val="22"/>
+          <w:szCs w:val="22"/>
+        </w:rPr>
+        <w:t>beam</w:t>
       </w:r>
       <w:r>
         <w:rPr>
@@ -708,6 +724,54 @@
           <w:sz w:val="22"/>
           <w:szCs w:val="22"/>
         </w:rPr>
+        <w:t>(temperature = 0.</w:t>
+      </w:r>
+      <w:r>
+        <w:rPr>
+          <w:rFonts w:ascii="Times New Roman" w:hAnsi="Times New Roman" w:cs="Times New Roman"/>
+          <w:sz w:val="22"/>
+          <w:szCs w:val="22"/>
+        </w:rPr>
+        <w:t>5</w:t>
+      </w:r>
+      <w:r>
+        <w:rPr>
+          <w:rFonts w:ascii="Times New Roman" w:hAnsi="Times New Roman" w:cs="Times New Roman"/>
+          <w:sz w:val="22"/>
+          <w:szCs w:val="22"/>
+        </w:rPr>
+        <w:t xml:space="preserve">, beam width = </w:t>
+      </w:r>
+      <w:r>
+        <w:rPr>
+          <w:rFonts w:ascii="Times New Roman" w:hAnsi="Times New Roman" w:cs="Times New Roman"/>
+          <w:sz w:val="22"/>
+          <w:szCs w:val="22"/>
+        </w:rPr>
+        <w:t>10</w:t>
+      </w:r>
+      <w:r>
+        <w:rPr>
+          <w:rFonts w:ascii="Times New Roman" w:hAnsi="Times New Roman" w:cs="Times New Roman"/>
+          <w:sz w:val="22"/>
+          <w:szCs w:val="22"/>
+        </w:rPr>
+        <w:t>)</w:t>
+      </w:r>
+      <w:r>
+        <w:rPr>
+          <w:rFonts w:ascii="Times New Roman" w:hAnsi="Times New Roman" w:cs="Times New Roman"/>
+          <w:sz w:val="22"/>
+          <w:szCs w:val="22"/>
+        </w:rPr>
+        <w:t xml:space="preserve"> </w:t>
+      </w:r>
+      <w:r>
+        <w:rPr>
+          <w:rFonts w:ascii="Times New Roman" w:hAnsi="Times New Roman" w:cs="Times New Roman"/>
+          <w:sz w:val="22"/>
+          <w:szCs w:val="22"/>
+        </w:rPr>
         <w:sym w:font="Wingdings" w:char="F0E0"/>
       </w:r>
       <w:r>
@@ -724,109 +788,8 @@
           <w:sz w:val="22"/>
           <w:szCs w:val="22"/>
         </w:rPr>
-        <w:t xml:space="preserve">Harry Potter and the were so that </w:t>
-      </w:r>
-      <w:r>
-        <w:rPr>
-          <w:rFonts w:ascii="Times New Roman" w:hAnsi="Times New Roman" w:cs="Times New Roman"/>
-          <w:sz w:val="22"/>
-          <w:szCs w:val="22"/>
-          <w:u w:val="single"/>
-        </w:rPr>
-        <w:t>he was so for the surprise</w:t>
-      </w:r>
-      <w:r>
-        <w:rPr>
-          <w:rFonts w:ascii="Times New Roman" w:hAnsi="Times New Roman" w:cs="Times New Roman"/>
-          <w:sz w:val="22"/>
-          <w:szCs w:val="22"/>
-        </w:rPr>
-        <w:t xml:space="preserve"> of the </w:t>
-      </w:r>
-      <w:proofErr w:type="spellStart"/>
-      <w:r>
-        <w:rPr>
-          <w:rFonts w:ascii="Times New Roman" w:hAnsi="Times New Roman" w:cs="Times New Roman"/>
-          <w:i/>
-          <w:iCs/>
-          <w:sz w:val="22"/>
-          <w:szCs w:val="22"/>
-        </w:rPr>
-        <w:t>surver</w:t>
-      </w:r>
-      <w:proofErr w:type="spellEnd"/>
-      <w:r>
-        <w:rPr>
-          <w:rFonts w:ascii="Times New Roman" w:hAnsi="Times New Roman" w:cs="Times New Roman"/>
-          <w:sz w:val="22"/>
-          <w:szCs w:val="22"/>
-        </w:rPr>
-        <w:t xml:space="preserve"> of the </w:t>
-      </w:r>
-      <w:proofErr w:type="spellStart"/>
-      <w:r>
-        <w:rPr>
-          <w:rFonts w:ascii="Times New Roman" w:hAnsi="Times New Roman" w:cs="Times New Roman"/>
-          <w:i/>
-          <w:iCs/>
-          <w:sz w:val="22"/>
-          <w:szCs w:val="22"/>
-        </w:rPr>
-        <w:t>surver</w:t>
-      </w:r>
-      <w:proofErr w:type="spellEnd"/>
-      <w:r>
-        <w:rPr>
-          <w:rFonts w:ascii="Times New Roman" w:hAnsi="Times New Roman" w:cs="Times New Roman"/>
-          <w:sz w:val="22"/>
-          <w:szCs w:val="22"/>
-        </w:rPr>
-        <w:t xml:space="preserve"> of the side of the side of the side of the side of the side of the side of the side of the side of the side of the side of the side</w:t>
-      </w:r>
-      <w:r>
-        <w:rPr>
-          <w:rFonts w:ascii="Times New Roman" w:hAnsi="Times New Roman" w:cs="Times New Roman"/>
-          <w:sz w:val="22"/>
-          <w:szCs w:val="22"/>
-        </w:rPr>
-        <w:t xml:space="preserve"> </w:t>
-      </w:r>
-      <w:bookmarkStart w:id="0" w:name="_GoBack"/>
-      <w:r>
-        <w:rPr>
-          <w:rFonts w:ascii="Times New Roman" w:hAnsi="Times New Roman" w:cs="Times New Roman"/>
-          <w:sz w:val="22"/>
-          <w:szCs w:val="22"/>
-        </w:rPr>
-        <w:t>#</w:t>
-      </w:r>
-      <w:r>
-        <w:rPr>
-          <w:rFonts w:ascii="Times New Roman" w:hAnsi="Times New Roman" w:cs="Times New Roman"/>
-          <w:color w:val="FF0000"/>
-          <w:sz w:val="22"/>
-          <w:szCs w:val="22"/>
-        </w:rPr>
-        <w:t>#</w:t>
-      </w:r>
-      <w:r>
-        <w:rPr>
-          <w:rFonts w:ascii="Times New Roman" w:hAnsi="Times New Roman" w:cs="Times New Roman"/>
-          <w:color w:val="FF0000"/>
-          <w:sz w:val="22"/>
-          <w:szCs w:val="22"/>
-        </w:rPr>
-        <w:t>##</w:t>
-      </w:r>
-      <w:r>
-        <w:rPr>
-          <w:rFonts w:ascii="Times New Roman" w:hAnsi="Times New Roman" w:cs="Times New Roman"/>
-          <w:sz w:val="22"/>
-          <w:szCs w:val="22"/>
-        </w:rPr>
-        <w:t>#</w:t>
-      </w:r>
-      <w:bookmarkEnd w:id="0"/>
+        <w:t>Harry Potter, who was still staring at her wand and stared at her wand and stared at her wand and stared at her wand and stared at her wand and stared at her wand and stared at her wand and stared at her wand and</w:t>
+      </w:r>
     </w:p>
     <w:p>
       <w:pPr>
@@ -1161,7 +1124,7 @@
           <w:sz w:val="22"/>
           <w:szCs w:val="22"/>
         </w:rPr>
-        <w:t>generated with beam (temperature = 0.5, beam width = 5)</w:t>
+        <w:t>generated with beam (temperature = 1.0, beam width = 5)</w:t>
       </w:r>
       <w:r>
         <w:rPr>
@@ -1193,40 +1156,42 @@
           <w:sz w:val="22"/>
           <w:szCs w:val="22"/>
         </w:rPr>
-        <w:t xml:space="preserve">Harry Potter and the wad been </w:t>
-      </w:r>
-      <w:proofErr w:type="spellStart"/>
-      <w:r>
-        <w:rPr>
-          <w:rFonts w:ascii="Times New Roman" w:hAnsi="Times New Roman" w:cs="Times New Roman"/>
-          <w:i/>
-          <w:iCs/>
-          <w:sz w:val="22"/>
-          <w:szCs w:val="22"/>
-        </w:rPr>
-        <w:t>slleady</w:t>
-      </w:r>
-      <w:proofErr w:type="spellEnd"/>
-      <w:r>
-        <w:rPr>
-          <w:rFonts w:ascii="Times New Roman" w:hAnsi="Times New Roman" w:cs="Times New Roman"/>
-          <w:sz w:val="22"/>
-          <w:szCs w:val="22"/>
-        </w:rPr>
-        <w:t xml:space="preserve"> to be </w:t>
-      </w:r>
-      <w:proofErr w:type="spellStart"/>
-      <w:r>
-        <w:rPr>
-          <w:rFonts w:ascii="Times New Roman" w:hAnsi="Times New Roman" w:cs="Times New Roman"/>
-          <w:i/>
-          <w:iCs/>
-          <w:sz w:val="22"/>
-          <w:szCs w:val="22"/>
-        </w:rPr>
-        <w:t>shet</w:t>
-      </w:r>
-      <w:proofErr w:type="spellEnd"/>
+        <w:t>Harry Potter and the match of the wand was looking at her wand and looked up at the end of the case of the case of the case of the wand was still beneath the back of the wand and looked up at the end of the case of the s</w:t>
+      </w:r>
+    </w:p>
+    <w:p>
+      <w:pPr>
+        <w:spacing w:before="120"/>
+        <w:rPr>
+          <w:rFonts w:ascii="Times New Roman" w:hAnsi="Times New Roman" w:cs="Times New Roman"/>
+          <w:sz w:val="22"/>
+          <w:szCs w:val="22"/>
+        </w:rPr>
+      </w:pPr>
+      <w:r>
+        <w:rPr>
+          <w:rFonts w:ascii="Times New Roman" w:hAnsi="Times New Roman" w:cs="Times New Roman"/>
+          <w:sz w:val="22"/>
+          <w:szCs w:val="22"/>
+        </w:rPr>
+        <w:t xml:space="preserve">It seems that </w:t>
+      </w:r>
+      <w:r>
+        <w:rPr>
+          <w:rFonts w:ascii="Times New Roman" w:hAnsi="Times New Roman" w:cs="Times New Roman"/>
+          <w:sz w:val="22"/>
+          <w:szCs w:val="22"/>
+        </w:rPr>
+        <w:t>sample</w:t>
+      </w:r>
+      <w:r>
+        <w:rPr>
+          <w:rFonts w:ascii="Times New Roman" w:hAnsi="Times New Roman" w:cs="Times New Roman"/>
+          <w:sz w:val="22"/>
+          <w:szCs w:val="22"/>
+        </w:rPr>
+        <w:t xml:space="preserve"> produces the most reasonable results.</w:t>
+      </w:r>
       <w:r>
         <w:rPr>
           <w:rFonts w:ascii="Times New Roman" w:hAnsi="Times New Roman" w:cs="Times New Roman"/>
@@ -1235,473 +1200,13 @@
         </w:rPr>
         <w:t xml:space="preserve"> </w:t>
       </w:r>
-      <w:proofErr w:type="spellStart"/>
-      <w:r>
-        <w:rPr>
-          <w:rFonts w:ascii="Times New Roman" w:hAnsi="Times New Roman" w:cs="Times New Roman"/>
-          <w:i/>
-          <w:iCs/>
-          <w:sz w:val="22"/>
-          <w:szCs w:val="22"/>
-        </w:rPr>
-        <w:t>te</w:t>
-      </w:r>
-      <w:proofErr w:type="spellEnd"/>
-      <w:r>
-        <w:rPr>
-          <w:rFonts w:ascii="Times New Roman" w:hAnsi="Times New Roman" w:cs="Times New Roman"/>
-          <w:sz w:val="22"/>
-          <w:szCs w:val="22"/>
-        </w:rPr>
-        <w:t xml:space="preserve"> wad been </w:t>
-      </w:r>
-      <w:proofErr w:type="spellStart"/>
-      <w:r>
-        <w:rPr>
-          <w:rFonts w:ascii="Times New Roman" w:hAnsi="Times New Roman" w:cs="Times New Roman"/>
-          <w:i/>
-          <w:iCs/>
-          <w:sz w:val="22"/>
-          <w:szCs w:val="22"/>
-        </w:rPr>
-        <w:t>sotting</w:t>
-      </w:r>
-      <w:proofErr w:type="spellEnd"/>
-      <w:r>
-        <w:rPr>
-          <w:rFonts w:ascii="Times New Roman" w:hAnsi="Times New Roman" w:cs="Times New Roman"/>
-          <w:sz w:val="22"/>
-          <w:szCs w:val="22"/>
-        </w:rPr>
-        <w:t xml:space="preserve"> </w:t>
-      </w:r>
-      <w:proofErr w:type="spellStart"/>
-      <w:r>
-        <w:rPr>
-          <w:rFonts w:ascii="Times New Roman" w:hAnsi="Times New Roman" w:cs="Times New Roman"/>
-          <w:i/>
-          <w:iCs/>
-          <w:sz w:val="22"/>
-          <w:szCs w:val="22"/>
-        </w:rPr>
-        <w:t>tp</w:t>
-      </w:r>
-      <w:proofErr w:type="spellEnd"/>
-      <w:r>
-        <w:rPr>
-          <w:rFonts w:ascii="Times New Roman" w:hAnsi="Times New Roman" w:cs="Times New Roman"/>
-          <w:sz w:val="22"/>
-          <w:szCs w:val="22"/>
-        </w:rPr>
-        <w:t xml:space="preserve"> </w:t>
-      </w:r>
-      <w:proofErr w:type="spellStart"/>
-      <w:r>
-        <w:rPr>
-          <w:rFonts w:ascii="Times New Roman" w:hAnsi="Times New Roman" w:cs="Times New Roman"/>
-          <w:i/>
-          <w:iCs/>
-          <w:sz w:val="22"/>
-          <w:szCs w:val="22"/>
-        </w:rPr>
-        <w:t>ao</w:t>
-      </w:r>
-      <w:proofErr w:type="spellEnd"/>
-      <w:r>
-        <w:rPr>
-          <w:rFonts w:ascii="Times New Roman" w:hAnsi="Times New Roman" w:cs="Times New Roman"/>
-          <w:sz w:val="22"/>
-          <w:szCs w:val="22"/>
-        </w:rPr>
-        <w:t xml:space="preserve"> the </w:t>
-      </w:r>
-      <w:proofErr w:type="spellStart"/>
-      <w:r>
-        <w:rPr>
-          <w:rFonts w:ascii="Times New Roman" w:hAnsi="Times New Roman" w:cs="Times New Roman"/>
-          <w:i/>
-          <w:iCs/>
-          <w:sz w:val="22"/>
-          <w:szCs w:val="22"/>
-        </w:rPr>
-        <w:t>snpression</w:t>
-      </w:r>
-      <w:proofErr w:type="spellEnd"/>
-      <w:r>
-        <w:rPr>
-          <w:rFonts w:ascii="Times New Roman" w:hAnsi="Times New Roman" w:cs="Times New Roman"/>
-          <w:sz w:val="22"/>
-          <w:szCs w:val="22"/>
-        </w:rPr>
-        <w:t xml:space="preserve"> of the </w:t>
-      </w:r>
-      <w:proofErr w:type="gramStart"/>
-      <w:r>
-        <w:rPr>
-          <w:rFonts w:ascii="Times New Roman" w:hAnsi="Times New Roman" w:cs="Times New Roman"/>
-          <w:sz w:val="22"/>
-          <w:szCs w:val="22"/>
-        </w:rPr>
-        <w:t>sir  "</w:t>
-      </w:r>
-      <w:proofErr w:type="gramEnd"/>
-      <w:r>
-        <w:rPr>
-          <w:rFonts w:ascii="Times New Roman" w:hAnsi="Times New Roman" w:cs="Times New Roman"/>
-          <w:sz w:val="22"/>
-          <w:szCs w:val="22"/>
-        </w:rPr>
-        <w:t xml:space="preserve">he e was a lost </w:t>
-      </w:r>
-      <w:proofErr w:type="spellStart"/>
-      <w:r>
-        <w:rPr>
-          <w:rFonts w:ascii="Times New Roman" w:hAnsi="Times New Roman" w:cs="Times New Roman"/>
-          <w:i/>
-          <w:iCs/>
-          <w:sz w:val="22"/>
-          <w:szCs w:val="22"/>
-        </w:rPr>
-        <w:t>aeck</w:t>
-      </w:r>
-      <w:proofErr w:type="spellEnd"/>
-      <w:r>
-        <w:rPr>
-          <w:rFonts w:ascii="Times New Roman" w:hAnsi="Times New Roman" w:cs="Times New Roman"/>
-          <w:i/>
-          <w:iCs/>
-          <w:sz w:val="22"/>
-          <w:szCs w:val="22"/>
-        </w:rPr>
-        <w:t xml:space="preserve"> </w:t>
-      </w:r>
-      <w:proofErr w:type="spellStart"/>
-      <w:r>
-        <w:rPr>
-          <w:rFonts w:ascii="Times New Roman" w:hAnsi="Times New Roman" w:cs="Times New Roman"/>
-          <w:i/>
-          <w:iCs/>
-          <w:sz w:val="22"/>
-          <w:szCs w:val="22"/>
-        </w:rPr>
-        <w:t>oo</w:t>
-      </w:r>
-      <w:proofErr w:type="spellEnd"/>
-      <w:r>
-        <w:rPr>
-          <w:rFonts w:ascii="Times New Roman" w:hAnsi="Times New Roman" w:cs="Times New Roman"/>
-          <w:i/>
-          <w:iCs/>
-          <w:sz w:val="22"/>
-          <w:szCs w:val="22"/>
-        </w:rPr>
-        <w:t xml:space="preserve"> </w:t>
-      </w:r>
-      <w:r>
-        <w:rPr>
-          <w:rFonts w:ascii="Times New Roman" w:hAnsi="Times New Roman" w:cs="Times New Roman"/>
-          <w:sz w:val="22"/>
-          <w:szCs w:val="22"/>
-        </w:rPr>
-        <w:t xml:space="preserve">the </w:t>
-      </w:r>
-      <w:proofErr w:type="spellStart"/>
-      <w:r>
-        <w:rPr>
-          <w:rFonts w:ascii="Times New Roman" w:hAnsi="Times New Roman" w:cs="Times New Roman"/>
-          <w:i/>
-          <w:iCs/>
-          <w:sz w:val="22"/>
-          <w:szCs w:val="22"/>
-        </w:rPr>
-        <w:t>sarerti</w:t>
-      </w:r>
-      <w:proofErr w:type="spellEnd"/>
-      <w:r>
-        <w:rPr>
-          <w:rFonts w:ascii="Times New Roman" w:hAnsi="Times New Roman" w:cs="Times New Roman"/>
-          <w:sz w:val="22"/>
-          <w:szCs w:val="22"/>
-        </w:rPr>
-        <w:t xml:space="preserve"> of the sir  "</w:t>
-      </w:r>
-      <w:proofErr w:type="spellStart"/>
-      <w:r>
-        <w:rPr>
-          <w:rFonts w:ascii="Times New Roman" w:hAnsi="Times New Roman" w:cs="Times New Roman"/>
-          <w:sz w:val="22"/>
-          <w:szCs w:val="22"/>
-        </w:rPr>
-        <w:t>t</w:t>
-      </w:r>
-      <w:proofErr w:type="spellEnd"/>
-      <w:r>
-        <w:rPr>
-          <w:rFonts w:ascii="Times New Roman" w:hAnsi="Times New Roman" w:cs="Times New Roman"/>
-          <w:sz w:val="22"/>
-          <w:szCs w:val="22"/>
-        </w:rPr>
-        <w:t xml:space="preserve"> was </w:t>
-      </w:r>
-      <w:proofErr w:type="spellStart"/>
-      <w:r>
-        <w:rPr>
-          <w:rFonts w:ascii="Times New Roman" w:hAnsi="Times New Roman" w:cs="Times New Roman"/>
-          <w:i/>
-          <w:iCs/>
-          <w:sz w:val="22"/>
-          <w:szCs w:val="22"/>
-        </w:rPr>
-        <w:t>aooking</w:t>
-      </w:r>
-      <w:proofErr w:type="spellEnd"/>
-      <w:r>
-        <w:rPr>
-          <w:rFonts w:ascii="Times New Roman" w:hAnsi="Times New Roman" w:cs="Times New Roman"/>
-          <w:i/>
-          <w:iCs/>
-          <w:sz w:val="22"/>
-          <w:szCs w:val="22"/>
-        </w:rPr>
-        <w:t xml:space="preserve"> </w:t>
-      </w:r>
-      <w:proofErr w:type="spellStart"/>
-      <w:r>
-        <w:rPr>
-          <w:rFonts w:ascii="Times New Roman" w:hAnsi="Times New Roman" w:cs="Times New Roman"/>
-          <w:i/>
-          <w:iCs/>
-          <w:sz w:val="22"/>
-          <w:szCs w:val="22"/>
-        </w:rPr>
-        <w:t>ap</w:t>
-      </w:r>
-      <w:proofErr w:type="spellEnd"/>
-      <w:r>
-        <w:rPr>
-          <w:rFonts w:ascii="Times New Roman" w:hAnsi="Times New Roman" w:cs="Times New Roman"/>
-          <w:i/>
-          <w:iCs/>
-          <w:sz w:val="22"/>
-          <w:szCs w:val="22"/>
-        </w:rPr>
-        <w:t xml:space="preserve"> </w:t>
-      </w:r>
-      <w:proofErr w:type="spellStart"/>
-      <w:r>
-        <w:rPr>
-          <w:rFonts w:ascii="Times New Roman" w:hAnsi="Times New Roman" w:cs="Times New Roman"/>
-          <w:i/>
-          <w:iCs/>
-          <w:sz w:val="22"/>
-          <w:szCs w:val="22"/>
-        </w:rPr>
-        <w:t>aith</w:t>
-      </w:r>
-      <w:proofErr w:type="spellEnd"/>
-      <w:r>
-        <w:rPr>
-          <w:rFonts w:ascii="Times New Roman" w:hAnsi="Times New Roman" w:cs="Times New Roman"/>
-          <w:i/>
-          <w:iCs/>
-          <w:sz w:val="22"/>
-          <w:szCs w:val="22"/>
-        </w:rPr>
-        <w:t xml:space="preserve"> </w:t>
-      </w:r>
-      <w:proofErr w:type="spellStart"/>
-      <w:r>
-        <w:rPr>
-          <w:rFonts w:ascii="Times New Roman" w:hAnsi="Times New Roman" w:cs="Times New Roman"/>
-          <w:i/>
-          <w:iCs/>
-          <w:sz w:val="22"/>
-          <w:szCs w:val="22"/>
-        </w:rPr>
-        <w:t>hhe</w:t>
-      </w:r>
-      <w:proofErr w:type="spellEnd"/>
-      <w:r>
-        <w:rPr>
-          <w:rFonts w:ascii="Times New Roman" w:hAnsi="Times New Roman" w:cs="Times New Roman"/>
-          <w:i/>
-          <w:iCs/>
-          <w:sz w:val="22"/>
-          <w:szCs w:val="22"/>
-        </w:rPr>
-        <w:t xml:space="preserve"> </w:t>
-      </w:r>
-      <w:proofErr w:type="spellStart"/>
-      <w:r>
-        <w:rPr>
-          <w:rFonts w:ascii="Times New Roman" w:hAnsi="Times New Roman" w:cs="Times New Roman"/>
-          <w:i/>
-          <w:iCs/>
-          <w:sz w:val="22"/>
-          <w:szCs w:val="22"/>
-        </w:rPr>
-        <w:t>soom</w:t>
-      </w:r>
-      <w:proofErr w:type="spellEnd"/>
-      <w:r>
-        <w:rPr>
-          <w:rFonts w:ascii="Times New Roman" w:hAnsi="Times New Roman" w:cs="Times New Roman"/>
-          <w:i/>
-          <w:iCs/>
-          <w:sz w:val="22"/>
-          <w:szCs w:val="22"/>
-        </w:rPr>
-        <w:t xml:space="preserve"> </w:t>
-      </w:r>
-      <w:proofErr w:type="spellStart"/>
-      <w:r>
-        <w:rPr>
-          <w:rFonts w:ascii="Times New Roman" w:hAnsi="Times New Roman" w:cs="Times New Roman"/>
-          <w:i/>
-          <w:iCs/>
-          <w:sz w:val="22"/>
-          <w:szCs w:val="22"/>
-        </w:rPr>
-        <w:t>wnd</w:t>
-      </w:r>
-      <w:proofErr w:type="spellEnd"/>
-      <w:r>
-        <w:rPr>
-          <w:rFonts w:ascii="Times New Roman" w:hAnsi="Times New Roman" w:cs="Times New Roman"/>
-          <w:sz w:val="22"/>
-          <w:szCs w:val="22"/>
-        </w:rPr>
-        <w:t xml:space="preserve"> she sir </w:t>
-      </w:r>
-      <w:proofErr w:type="spellStart"/>
-      <w:r>
-        <w:rPr>
-          <w:rFonts w:ascii="Times New Roman" w:hAnsi="Times New Roman" w:cs="Times New Roman"/>
-          <w:i/>
-          <w:iCs/>
-          <w:sz w:val="22"/>
-          <w:szCs w:val="22"/>
-        </w:rPr>
-        <w:t>af</w:t>
-      </w:r>
-      <w:proofErr w:type="spellEnd"/>
-      <w:r>
-        <w:rPr>
-          <w:rFonts w:ascii="Times New Roman" w:hAnsi="Times New Roman" w:cs="Times New Roman"/>
-          <w:i/>
-          <w:iCs/>
-          <w:sz w:val="22"/>
-          <w:szCs w:val="22"/>
-        </w:rPr>
-        <w:t xml:space="preserve"> </w:t>
-      </w:r>
-      <w:r>
-        <w:rPr>
-          <w:rFonts w:ascii="Times New Roman" w:hAnsi="Times New Roman" w:cs="Times New Roman"/>
-          <w:sz w:val="22"/>
-          <w:szCs w:val="22"/>
-        </w:rPr>
-        <w:t>the r sand  "he e was</w:t>
-      </w:r>
-      <w:r>
-        <w:rPr>
-          <w:rFonts w:ascii="Times New Roman" w:hAnsi="Times New Roman" w:cs="Times New Roman"/>
-          <w:sz w:val="22"/>
-          <w:szCs w:val="22"/>
-        </w:rPr>
-        <w:t xml:space="preserve"> </w:t>
-      </w:r>
-      <w:r>
-        <w:rPr>
-          <w:rFonts w:ascii="Times New Roman" w:hAnsi="Times New Roman" w:cs="Times New Roman"/>
-          <w:sz w:val="22"/>
-          <w:szCs w:val="22"/>
-        </w:rPr>
-        <w:t>#</w:t>
-      </w:r>
-      <w:r>
-        <w:rPr>
-          <w:rFonts w:ascii="Times New Roman" w:hAnsi="Times New Roman" w:cs="Times New Roman"/>
-          <w:color w:val="FF0000"/>
-          <w:sz w:val="22"/>
-          <w:szCs w:val="22"/>
-        </w:rPr>
-        <w:t>#</w:t>
-      </w:r>
-      <w:r>
-        <w:rPr>
-          <w:rFonts w:ascii="Times New Roman" w:hAnsi="Times New Roman" w:cs="Times New Roman"/>
-          <w:color w:val="FF0000"/>
-          <w:sz w:val="22"/>
-          <w:szCs w:val="22"/>
-        </w:rPr>
-        <w:t>##</w:t>
-      </w:r>
-      <w:r>
-        <w:rPr>
-          <w:rFonts w:ascii="Times New Roman" w:hAnsi="Times New Roman" w:cs="Times New Roman"/>
-          <w:sz w:val="22"/>
-          <w:szCs w:val="22"/>
-        </w:rPr>
-        <w:t>#</w:t>
-      </w:r>
-    </w:p>
-    <w:p>
-      <w:pPr>
-        <w:spacing w:before="120"/>
-        <w:rPr>
-          <w:rFonts w:ascii="Times New Roman" w:hAnsi="Times New Roman" w:cs="Times New Roman"/>
-          <w:sz w:val="22"/>
-          <w:szCs w:val="22"/>
-        </w:rPr>
-      </w:pPr>
-      <w:r>
-        <w:rPr>
-          <w:rFonts w:ascii="Times New Roman" w:hAnsi="Times New Roman" w:cs="Times New Roman"/>
-          <w:sz w:val="22"/>
-          <w:szCs w:val="22"/>
-        </w:rPr>
-        <w:t xml:space="preserve">It seems that </w:t>
-      </w:r>
-      <w:r>
-        <w:rPr>
-          <w:rFonts w:ascii="Times New Roman" w:hAnsi="Times New Roman" w:cs="Times New Roman"/>
-          <w:sz w:val="22"/>
-          <w:szCs w:val="22"/>
-        </w:rPr>
-        <w:t>sample</w:t>
-      </w:r>
-      <w:r>
-        <w:rPr>
-          <w:rFonts w:ascii="Times New Roman" w:hAnsi="Times New Roman" w:cs="Times New Roman"/>
-          <w:sz w:val="22"/>
-          <w:szCs w:val="22"/>
-        </w:rPr>
-        <w:t xml:space="preserve"> produces the most reasonable results.</w:t>
-      </w:r>
-      <w:r>
-        <w:rPr>
-          <w:rFonts w:ascii="Times New Roman" w:hAnsi="Times New Roman" w:cs="Times New Roman"/>
-          <w:sz w:val="22"/>
-          <w:szCs w:val="22"/>
-        </w:rPr>
-        <w:t xml:space="preserve"> There are many non-sense words</w:t>
-      </w:r>
-      <w:r>
-        <w:rPr>
-          <w:rFonts w:ascii="Times New Roman" w:hAnsi="Times New Roman" w:cs="Times New Roman"/>
-          <w:sz w:val="22"/>
-          <w:szCs w:val="22"/>
-        </w:rPr>
-        <w:t xml:space="preserve"> (italicized)</w:t>
-      </w:r>
-      <w:r>
-        <w:rPr>
-          <w:rFonts w:ascii="Times New Roman" w:hAnsi="Times New Roman" w:cs="Times New Roman"/>
-          <w:sz w:val="22"/>
-          <w:szCs w:val="22"/>
-        </w:rPr>
-        <w:t xml:space="preserve"> in beam output.</w:t>
+      <w:r>
+        <w:rPr>
+          <w:rFonts w:ascii="Times New Roman" w:hAnsi="Times New Roman" w:cs="Times New Roman"/>
+          <w:sz w:val="22"/>
+          <w:szCs w:val="22"/>
+        </w:rPr>
+        <w:t>Beam results still show repetitive phrases.</w:t>
       </w:r>
     </w:p>
     <w:p>
@@ -2511,7 +2016,7 @@
           <w:szCs w:val="22"/>
         </w:rPr>
         <w:lastRenderedPageBreak/>
-        <w:t>generated with beam (temperature = 0.5, beam width = 5)</w:t>
+        <w:t>generated with beam (temperature = 1.5, beam width = 5)</w:t>
       </w:r>
       <w:r>
         <w:rPr>
@@ -2543,59 +2048,7 @@
           <w:sz w:val="22"/>
           <w:szCs w:val="22"/>
         </w:rPr>
-        <w:t xml:space="preserve">found the hobbits of the roads of the Ring of the Ring of the Ring of the Ring of the Ring of the Ring of the Ring of the Ring of the Ring of the Ring of the Ring of the Ring of the Ring of the Ring of the Ring of </w:t>
-      </w:r>
-      <w:proofErr w:type="spellStart"/>
-      <w:r>
-        <w:rPr>
-          <w:rFonts w:ascii="Times New Roman" w:hAnsi="Times New Roman" w:cs="Times New Roman"/>
-          <w:sz w:val="22"/>
-          <w:szCs w:val="22"/>
-        </w:rPr>
-        <w:t>th</w:t>
-      </w:r>
-      <w:proofErr w:type="spellEnd"/>
-      <w:r>
-        <w:rPr>
-          <w:rFonts w:ascii="Times New Roman" w:hAnsi="Times New Roman" w:cs="Times New Roman"/>
-          <w:sz w:val="22"/>
-          <w:szCs w:val="22"/>
-        </w:rPr>
-        <w:t xml:space="preserve"> </w:t>
-      </w:r>
-      <w:r>
-        <w:rPr>
-          <w:rFonts w:ascii="Times New Roman" w:hAnsi="Times New Roman" w:cs="Times New Roman"/>
-          <w:sz w:val="22"/>
-          <w:szCs w:val="22"/>
-        </w:rPr>
-        <w:t>#</w:t>
-      </w:r>
-      <w:r>
-        <w:rPr>
-          <w:rFonts w:ascii="Times New Roman" w:hAnsi="Times New Roman" w:cs="Times New Roman"/>
-          <w:color w:val="FF0000"/>
-          <w:sz w:val="22"/>
-          <w:szCs w:val="22"/>
-        </w:rPr>
-        <w:t>#</w:t>
-      </w:r>
-      <w:r>
-        <w:rPr>
-          <w:rFonts w:ascii="Times New Roman" w:hAnsi="Times New Roman" w:cs="Times New Roman"/>
-          <w:color w:val="FF0000"/>
-          <w:sz w:val="22"/>
-          <w:szCs w:val="22"/>
-        </w:rPr>
-        <w:t>##</w:t>
-      </w:r>
-      <w:r>
-        <w:rPr>
-          <w:rFonts w:ascii="Times New Roman" w:hAnsi="Times New Roman" w:cs="Times New Roman"/>
-          <w:sz w:val="22"/>
-          <w:szCs w:val="22"/>
-        </w:rPr>
-        <w:t>#</w:t>
+        <w:t>found the hobbits of his face. There was a shadow of the hobbits were shall been silence. There was a dark shadow of the lands of the roads of the roads of the roads of the roads of the roads of the road. There was a</w:t>
       </w:r>
     </w:p>
     <w:p>
@@ -2647,7 +2100,87 @@
           <w:sz w:val="22"/>
           <w:szCs w:val="22"/>
         </w:rPr>
-        <w:t>beam search has been caught up in repetition so is max. These are both the result of considering a probability distribution with more pronounced valleys and peaks.</w:t>
+        <w:t xml:space="preserve">beam </w:t>
+      </w:r>
+      <w:r>
+        <w:rPr>
+          <w:rFonts w:ascii="Times New Roman" w:hAnsi="Times New Roman" w:cs="Times New Roman"/>
+          <w:sz w:val="22"/>
+          <w:szCs w:val="22"/>
+        </w:rPr>
+        <w:t xml:space="preserve">max </w:t>
+      </w:r>
+      <w:r>
+        <w:rPr>
+          <w:rFonts w:ascii="Times New Roman" w:hAnsi="Times New Roman" w:cs="Times New Roman"/>
+          <w:sz w:val="22"/>
+          <w:szCs w:val="22"/>
+        </w:rPr>
+        <w:t xml:space="preserve">has been caught up in repetition </w:t>
+      </w:r>
+      <w:r>
+        <w:rPr>
+          <w:rFonts w:ascii="Times New Roman" w:hAnsi="Times New Roman" w:cs="Times New Roman"/>
+          <w:sz w:val="22"/>
+          <w:szCs w:val="22"/>
+        </w:rPr>
+        <w:t>(</w:t>
+      </w:r>
+      <w:r>
+        <w:rPr>
+          <w:rFonts w:ascii="Times New Roman" w:hAnsi="Times New Roman" w:cs="Times New Roman"/>
+          <w:sz w:val="22"/>
+          <w:szCs w:val="22"/>
+        </w:rPr>
+        <w:t xml:space="preserve">probability distribution </w:t>
+      </w:r>
+      <w:r>
+        <w:rPr>
+          <w:rFonts w:ascii="Times New Roman" w:hAnsi="Times New Roman" w:cs="Times New Roman"/>
+          <w:sz w:val="22"/>
+          <w:szCs w:val="22"/>
+        </w:rPr>
+        <w:t>has</w:t>
+      </w:r>
+      <w:r>
+        <w:rPr>
+          <w:rFonts w:ascii="Times New Roman" w:hAnsi="Times New Roman" w:cs="Times New Roman"/>
+          <w:sz w:val="22"/>
+          <w:szCs w:val="22"/>
+        </w:rPr>
+        <w:t xml:space="preserve"> more pronounced valleys and peaks</w:t>
+      </w:r>
+      <w:r>
+        <w:rPr>
+          <w:rFonts w:ascii="Times New Roman" w:hAnsi="Times New Roman" w:cs="Times New Roman"/>
+          <w:sz w:val="22"/>
+          <w:szCs w:val="22"/>
+        </w:rPr>
+        <w:t>)</w:t>
+      </w:r>
+      <w:r>
+        <w:rPr>
+          <w:rFonts w:ascii="Times New Roman" w:hAnsi="Times New Roman" w:cs="Times New Roman"/>
+          <w:sz w:val="22"/>
+          <w:szCs w:val="22"/>
+        </w:rPr>
+        <w:t>.</w:t>
+      </w:r>
+      <w:r>
+        <w:rPr>
+          <w:rFonts w:ascii="Times New Roman" w:hAnsi="Times New Roman" w:cs="Times New Roman"/>
+          <w:sz w:val="22"/>
+          <w:szCs w:val="22"/>
+        </w:rPr>
+        <w:t xml:space="preserve"> Beams performance improves as temperature goes above 1 (much less repetitions happen).</w:t>
+      </w:r>
+      <w:r>
+        <w:rPr>
+          <w:rFonts w:ascii="Times New Roman" w:hAnsi="Times New Roman" w:cs="Times New Roman"/>
+          <w:sz w:val="22"/>
+          <w:szCs w:val="22"/>
+        </w:rPr>
+        <w:t xml:space="preserve"> However, sample generates more gibberish sentences as the temperature goes up.</w:t>
       </w:r>
     </w:p>
     <w:p>
@@ -2709,7 +2242,16 @@
           <w:sz w:val="22"/>
           <w:szCs w:val="22"/>
         </w:rPr>
-        <w:t xml:space="preserve"> #</w:t>
+        <w:t xml:space="preserve"> </w:t>
+      </w:r>
+      <w:bookmarkStart w:id="0" w:name="_GoBack"/>
+      <w:r>
+        <w:rPr>
+          <w:rFonts w:ascii="Times New Roman" w:hAnsi="Times New Roman" w:cs="Times New Roman"/>
+          <w:sz w:val="22"/>
+          <w:szCs w:val="22"/>
+        </w:rPr>
+        <w:t>#</w:t>
       </w:r>
       <w:r>
         <w:rPr>
@@ -2737,6 +2279,7 @@
         </w:rPr>
         <w:t>#</w:t>
       </w:r>
+      <w:bookmarkEnd w:id="0"/>
     </w:p>
     <w:p>
       <w:pPr>

</xml_diff>